<commit_message>
made some changes in the word file
</commit_message>
<xml_diff>
--- a/Super Mario.docx
+++ b/Super Mario.docx
@@ -474,17 +474,6 @@
       <w:pPr>
         <w:numPr>
           <w:ilvl w:val="0"/>
-          <w:numId w:val="22"/>
-        </w:numPr>
-      </w:pPr>
-      <w:r>
-        <w:t>Visual feedback for actions</w:t>
-      </w:r>
-    </w:p>
-    <w:p>
-      <w:pPr>
-        <w:numPr>
-          <w:ilvl w:val="0"/>
           <w:numId w:val="23"/>
         </w:numPr>
       </w:pPr>
@@ -577,7 +566,10 @@
         </w:numPr>
       </w:pPr>
       <w:r>
-        <w:t>Retro-style typography (Press Start 2P)</w:t>
+        <w:t>Game</w:t>
+      </w:r>
+      <w:r>
+        <w:t>-style typography (Press Start 2P)</w:t>
       </w:r>
     </w:p>
     <w:p>
@@ -615,17 +607,6 @@
     </w:p>
     <w:p>
       <w:pPr>
-        <w:numPr>
-          <w:ilvl w:val="0"/>
-          <w:numId w:val="35"/>
-        </w:numPr>
-      </w:pPr>
-      <w:r>
-        <w:t>Persistent storage across sessions</w:t>
-      </w:r>
-    </w:p>
-    <w:p>
-      <w:pPr>
         <w:rPr>
           <w:b/>
           <w:bCs/>
@@ -644,7 +625,6 @@
           <w:b/>
           <w:bCs/>
         </w:rPr>
-        <w:lastRenderedPageBreak/>
         <w:t>Technical Architecture</w:t>
       </w:r>
     </w:p>
@@ -667,6 +647,7 @@
         </w:numPr>
       </w:pPr>
       <w:r>
+        <w:lastRenderedPageBreak/>
         <w:t>Architecture: Stateful widget with State management</w:t>
       </w:r>
     </w:p>
@@ -715,23 +696,239 @@
       </w:r>
     </w:p>
     <w:p>
+      <w:r>
+        <w:t xml:space="preserve">Selected Database: Firebase </w:t>
+      </w:r>
+      <w:proofErr w:type="spellStart"/>
+      <w:r>
+        <w:t>Firestore</w:t>
+      </w:r>
+      <w:proofErr w:type="spellEnd"/>
+      <w:r>
+        <w:br/>
+      </w:r>
+      <w:proofErr w:type="spellStart"/>
+      <w:r>
+        <w:t>Firestore</w:t>
+      </w:r>
+      <w:proofErr w:type="spellEnd"/>
+      <w:r>
+        <w:t xml:space="preserve"> was chosen as the scalable cloud NoSQL document database.</w:t>
+      </w:r>
+    </w:p>
+    <w:p>
+      <w:r>
+        <w:t>Justification</w:t>
+      </w:r>
+    </w:p>
+    <w:p>
+      <w:pPr>
+        <w:numPr>
+          <w:ilvl w:val="0"/>
+          <w:numId w:val="131"/>
+        </w:numPr>
+      </w:pPr>
+      <w:r>
+        <w:t>Real-time Synchronization</w:t>
+      </w:r>
+      <w:r>
+        <w:br/>
+        <w:t>• Instantly updates data across all clients</w:t>
+      </w:r>
+      <w:r>
+        <w:br/>
+        <w:t>• Enables dynamic and interactive gameplay updates</w:t>
+      </w:r>
+      <w:r>
+        <w:br/>
+        <w:t>• Ideal for multiplayer or live score tracking</w:t>
+      </w:r>
+    </w:p>
+    <w:p>
+      <w:pPr>
+        <w:numPr>
+          <w:ilvl w:val="0"/>
+          <w:numId w:val="131"/>
+        </w:numPr>
+      </w:pPr>
+      <w:r>
+        <w:t>Scalability</w:t>
+      </w:r>
+      <w:r>
+        <w:br/>
+        <w:t>• Handles large datasets efficiently</w:t>
+      </w:r>
+      <w:r>
+        <w:br/>
+        <w:t>• Automatically scales with user base and data load</w:t>
+      </w:r>
+      <w:r>
+        <w:br/>
+        <w:t>• Supports global distribution</w:t>
+      </w:r>
+    </w:p>
+    <w:p>
+      <w:pPr>
+        <w:numPr>
+          <w:ilvl w:val="0"/>
+          <w:numId w:val="131"/>
+        </w:numPr>
+      </w:pPr>
+      <w:r>
+        <w:t>Cloud-based Storage</w:t>
+      </w:r>
+      <w:r>
+        <w:br/>
+        <w:t>• Data stored securely in the cloud</w:t>
+      </w:r>
+      <w:r>
+        <w:br/>
+        <w:t>• Accessible from any device</w:t>
+      </w:r>
+      <w:r>
+        <w:br/>
+        <w:t>• No manual backup required</w:t>
+      </w:r>
+    </w:p>
+    <w:p>
+      <w:pPr>
+        <w:numPr>
+          <w:ilvl w:val="0"/>
+          <w:numId w:val="131"/>
+        </w:numPr>
+      </w:pPr>
+      <w:r>
+        <w:t>Integration with Firebase Ecosystem</w:t>
+      </w:r>
+      <w:r>
+        <w:br/>
+        <w:t>• Seamless setup with Firebase Authentication, Analytics, and Hosting</w:t>
+      </w:r>
+      <w:r>
+        <w:br/>
+        <w:t xml:space="preserve">• Works smoothly with </w:t>
+      </w:r>
+      <w:proofErr w:type="spellStart"/>
+      <w:r>
+        <w:t>FlutterFire</w:t>
+      </w:r>
+      <w:proofErr w:type="spellEnd"/>
+      <w:r>
+        <w:t xml:space="preserve"> plugins</w:t>
+      </w:r>
+      <w:r>
+        <w:br/>
+        <w:t>• Simplifies backend management</w:t>
+      </w:r>
+    </w:p>
+    <w:p>
+      <w:pPr>
+        <w:numPr>
+          <w:ilvl w:val="0"/>
+          <w:numId w:val="131"/>
+        </w:numPr>
+      </w:pPr>
+      <w:r>
+        <w:t>Offline Persistence</w:t>
+      </w:r>
+      <w:r>
+        <w:br/>
+        <w:t>• Automatically caches data locally</w:t>
+      </w:r>
+      <w:r>
+        <w:br/>
+        <w:t>• Ensures smooth gameplay even without internet</w:t>
+      </w:r>
+      <w:r>
+        <w:br/>
+        <w:t>• Syncs changes once connection is restored</w:t>
+      </w:r>
+    </w:p>
+    <w:p>
+      <w:pPr>
+        <w:numPr>
+          <w:ilvl w:val="0"/>
+          <w:numId w:val="131"/>
+        </w:numPr>
+      </w:pPr>
+      <w:r>
+        <w:t>Security</w:t>
+      </w:r>
+      <w:r>
+        <w:br/>
+        <w:t>• Uses Firebase Security Rules for fine-grained access control</w:t>
+      </w:r>
+      <w:r>
+        <w:br/>
+        <w:t>• Supports authentication-based data protection</w:t>
+      </w:r>
+      <w:r>
+        <w:br/>
+        <w:t>• Managed by Google Cloud infrastructure</w:t>
+      </w:r>
+    </w:p>
+    <w:p>
+      <w:pPr>
+        <w:numPr>
+          <w:ilvl w:val="0"/>
+          <w:numId w:val="131"/>
+        </w:numPr>
+      </w:pPr>
+      <w:r>
+        <w:lastRenderedPageBreak/>
+        <w:t>Ease of Use</w:t>
+      </w:r>
+      <w:r>
+        <w:br/>
+        <w:t>• Simple read/write API for developers</w:t>
+      </w:r>
+      <w:r>
+        <w:br/>
+        <w:t>• Supports real-time listeners and async operations</w:t>
+      </w:r>
+      <w:r>
+        <w:br/>
+        <w:t>• Comprehensive documentation and community support</w:t>
+      </w:r>
+    </w:p>
+    <w:p>
+      <w:pPr>
+        <w:numPr>
+          <w:ilvl w:val="0"/>
+          <w:numId w:val="131"/>
+        </w:numPr>
+      </w:pPr>
+      <w:r>
+        <w:t>Learning Purposes</w:t>
+      </w:r>
+      <w:r>
+        <w:br/>
+        <w:t>• Enhances understanding of cloud databases</w:t>
+      </w:r>
+      <w:r>
+        <w:br/>
+        <w:t>• Provides experience in real-world app integration</w:t>
+      </w:r>
+      <w:r>
+        <w:br/>
+        <w:t>• Builds knowledge of scalable and modern backend solutions</w:t>
+      </w:r>
+    </w:p>
+    <w:p>
       <w:pPr>
         <w:rPr>
           <w:b/>
           <w:bCs/>
+          <w:vanish/>
         </w:rPr>
       </w:pPr>
       <w:r>
         <w:rPr>
           <w:b/>
           <w:bCs/>
+          <w:vanish/>
         </w:rPr>
-        <w:t>Selected Database: Hive</w:t>
-      </w:r>
-    </w:p>
-    <w:p>
-      <w:r>
-        <w:t>Hive was chosen as the local NoSQL key-value database.</w:t>
+        <w:t>Top of Form</w:t>
       </w:r>
     </w:p>
     <w:p>
@@ -739,308 +936,16 @@
         <w:rPr>
           <w:b/>
           <w:bCs/>
+          <w:vanish/>
         </w:rPr>
       </w:pPr>
       <w:r>
         <w:rPr>
           <w:b/>
           <w:bCs/>
+          <w:vanish/>
         </w:rPr>
-        <w:t>Justification</w:t>
-      </w:r>
-    </w:p>
-    <w:p>
-      <w:pPr>
-        <w:numPr>
-          <w:ilvl w:val="0"/>
-          <w:numId w:val="40"/>
-        </w:numPr>
-      </w:pPr>
-      <w:r>
-        <w:t>Flutter-optimized</w:t>
-      </w:r>
-    </w:p>
-    <w:p>
-      <w:pPr>
-        <w:numPr>
-          <w:ilvl w:val="0"/>
-          <w:numId w:val="41"/>
-        </w:numPr>
-      </w:pPr>
-      <w:r>
-        <w:t>Works well with Flutter</w:t>
-      </w:r>
-    </w:p>
-    <w:p>
-      <w:pPr>
-        <w:numPr>
-          <w:ilvl w:val="0"/>
-          <w:numId w:val="42"/>
-        </w:numPr>
-      </w:pPr>
-      <w:r>
-        <w:t>Written in Dart, no platform channels</w:t>
-      </w:r>
-    </w:p>
-    <w:p>
-      <w:pPr>
-        <w:numPr>
-          <w:ilvl w:val="0"/>
-          <w:numId w:val="43"/>
-        </w:numPr>
-      </w:pPr>
-      <w:r>
-        <w:t>Fast on-device access</w:t>
-      </w:r>
-    </w:p>
-    <w:p>
-      <w:pPr>
-        <w:numPr>
-          <w:ilvl w:val="0"/>
-          <w:numId w:val="44"/>
-        </w:numPr>
-      </w:pPr>
-      <w:r>
-        <w:t>Performance</w:t>
-      </w:r>
-    </w:p>
-    <w:p>
-      <w:pPr>
-        <w:numPr>
-          <w:ilvl w:val="0"/>
-          <w:numId w:val="45"/>
-        </w:numPr>
-      </w:pPr>
-      <w:r>
-        <w:t>Fast reads/writes</w:t>
-      </w:r>
-    </w:p>
-    <w:p>
-      <w:pPr>
-        <w:numPr>
-          <w:ilvl w:val="0"/>
-          <w:numId w:val="46"/>
-        </w:numPr>
-      </w:pPr>
-      <w:r>
-        <w:t>Suitable for small datasets</w:t>
-      </w:r>
-    </w:p>
-    <w:p>
-      <w:pPr>
-        <w:numPr>
-          <w:ilvl w:val="0"/>
-          <w:numId w:val="47"/>
-        </w:numPr>
-      </w:pPr>
-      <w:r>
-        <w:t>Minimal overhead</w:t>
-      </w:r>
-    </w:p>
-    <w:p>
-      <w:pPr>
-        <w:numPr>
-          <w:ilvl w:val="0"/>
-          <w:numId w:val="48"/>
-        </w:numPr>
-      </w:pPr>
-      <w:proofErr w:type="gramStart"/>
-      <w:r>
-        <w:t>Offline-first</w:t>
-      </w:r>
-      <w:proofErr w:type="gramEnd"/>
-    </w:p>
-    <w:p>
-      <w:pPr>
-        <w:numPr>
-          <w:ilvl w:val="0"/>
-          <w:numId w:val="49"/>
-        </w:numPr>
-      </w:pPr>
-      <w:r>
-        <w:t>No internet required</w:t>
-      </w:r>
-    </w:p>
-    <w:p>
-      <w:pPr>
-        <w:numPr>
-          <w:ilvl w:val="0"/>
-          <w:numId w:val="50"/>
-        </w:numPr>
-      </w:pPr>
-      <w:r>
-        <w:t>Data stored locally</w:t>
-      </w:r>
-    </w:p>
-    <w:p>
-      <w:pPr>
-        <w:numPr>
-          <w:ilvl w:val="0"/>
-          <w:numId w:val="51"/>
-        </w:numPr>
-      </w:pPr>
-      <w:r>
-        <w:t>Fits game session needs</w:t>
-      </w:r>
-    </w:p>
-    <w:p>
-      <w:pPr>
-        <w:numPr>
-          <w:ilvl w:val="0"/>
-          <w:numId w:val="52"/>
-        </w:numPr>
-      </w:pPr>
-      <w:r>
-        <w:t>Lightweight</w:t>
-      </w:r>
-    </w:p>
-    <w:p>
-      <w:pPr>
-        <w:numPr>
-          <w:ilvl w:val="0"/>
-          <w:numId w:val="53"/>
-        </w:numPr>
-      </w:pPr>
-      <w:r>
-        <w:t>Small footprint</w:t>
-      </w:r>
-    </w:p>
-    <w:p>
-      <w:pPr>
-        <w:numPr>
-          <w:ilvl w:val="0"/>
-          <w:numId w:val="54"/>
-        </w:numPr>
-      </w:pPr>
-      <w:r>
-        <w:t>Simple setup</w:t>
-      </w:r>
-    </w:p>
-    <w:p>
-      <w:pPr>
-        <w:numPr>
-          <w:ilvl w:val="0"/>
-          <w:numId w:val="55"/>
-        </w:numPr>
-      </w:pPr>
-      <w:r>
-        <w:lastRenderedPageBreak/>
-        <w:t>No external dependencies</w:t>
-      </w:r>
-    </w:p>
-    <w:p>
-      <w:pPr>
-        <w:numPr>
-          <w:ilvl w:val="0"/>
-          <w:numId w:val="56"/>
-        </w:numPr>
-      </w:pPr>
-      <w:r>
-        <w:t>Type safety</w:t>
-      </w:r>
-    </w:p>
-    <w:p>
-      <w:pPr>
-        <w:numPr>
-          <w:ilvl w:val="0"/>
-          <w:numId w:val="57"/>
-        </w:numPr>
-      </w:pPr>
-      <w:r>
-        <w:t>Code generation with hive_generator</w:t>
-      </w:r>
-    </w:p>
-    <w:p>
-      <w:pPr>
-        <w:numPr>
-          <w:ilvl w:val="0"/>
-          <w:numId w:val="58"/>
-        </w:numPr>
-      </w:pPr>
-      <w:r>
-        <w:t>Type-safe operations</w:t>
-      </w:r>
-    </w:p>
-    <w:p>
-      <w:pPr>
-        <w:numPr>
-          <w:ilvl w:val="0"/>
-          <w:numId w:val="59"/>
-        </w:numPr>
-      </w:pPr>
-      <w:r>
-        <w:t>Autocomplete support</w:t>
-      </w:r>
-    </w:p>
-    <w:p>
-      <w:pPr>
-        <w:numPr>
-          <w:ilvl w:val="0"/>
-          <w:numId w:val="60"/>
-        </w:numPr>
-      </w:pPr>
-      <w:r>
-        <w:t>Ease of use</w:t>
-      </w:r>
-    </w:p>
-    <w:p>
-      <w:pPr>
-        <w:numPr>
-          <w:ilvl w:val="0"/>
-          <w:numId w:val="61"/>
-        </w:numPr>
-      </w:pPr>
-      <w:r>
-        <w:t>Simple initialization</w:t>
-      </w:r>
-    </w:p>
-    <w:p>
-      <w:pPr>
-        <w:numPr>
-          <w:ilvl w:val="0"/>
-          <w:numId w:val="62"/>
-        </w:numPr>
-      </w:pPr>
-      <w:r>
-        <w:t>Straightforward save/load API</w:t>
-      </w:r>
-    </w:p>
-    <w:p>
-      <w:pPr>
-        <w:numPr>
-          <w:ilvl w:val="0"/>
-          <w:numId w:val="63"/>
-        </w:numPr>
-      </w:pPr>
-      <w:r>
-        <w:t>Clear documentation</w:t>
-      </w:r>
-    </w:p>
-    <w:p>
-      <w:pPr>
-        <w:pStyle w:val="ListParagraph"/>
-        <w:numPr>
-          <w:ilvl w:val="0"/>
-          <w:numId w:val="60"/>
-        </w:numPr>
-      </w:pPr>
-      <w:r>
-        <w:t>Learning Purposes</w:t>
-      </w:r>
-    </w:p>
-    <w:p>
-      <w:pPr>
-        <w:pStyle w:val="ListParagraph"/>
-        <w:numPr>
-          <w:ilvl w:val="0"/>
-          <w:numId w:val="130"/>
-        </w:numPr>
-      </w:pPr>
-      <w:r>
-        <w:t>Just to learn new thing</w:t>
-      </w:r>
-      <w:r>
-        <w:t>s that make us more skilled</w:t>
+        <w:t>Bottom of Form</w:t>
       </w:r>
     </w:p>
     <w:p/>
@@ -1074,10 +979,10 @@
           <w:noProof/>
         </w:rPr>
         <w:drawing>
-          <wp:inline distT="0" distB="0" distL="0" distR="0" wp14:anchorId="664E01CA" wp14:editId="411A8515">
-            <wp:extent cx="5441152" cy="3154953"/>
-            <wp:effectExtent l="0" t="0" r="7620" b="7620"/>
-            <wp:docPr id="2002800312" name="Picture 1" descr="A screen shot of a computer program&#10;&#10;AI-generated content may be incorrect."/>
+          <wp:inline distT="0" distB="0" distL="0" distR="0" wp14:anchorId="30C7DA58" wp14:editId="501B22A3">
+            <wp:extent cx="3033023" cy="2095682"/>
+            <wp:effectExtent l="0" t="0" r="0" b="0"/>
+            <wp:docPr id="1046791111" name="Picture 1"/>
             <wp:cNvGraphicFramePr>
               <a:graphicFrameLocks xmlns:a="http://schemas.openxmlformats.org/drawingml/2006/main" noChangeAspect="1"/>
             </wp:cNvGraphicFramePr>
@@ -1085,7 +990,7 @@
               <a:graphicData uri="http://schemas.openxmlformats.org/drawingml/2006/picture">
                 <pic:pic xmlns:pic="http://schemas.openxmlformats.org/drawingml/2006/picture">
                   <pic:nvPicPr>
-                    <pic:cNvPr id="2002800312" name="Picture 1" descr="A screen shot of a computer program&#10;&#10;AI-generated content may be incorrect."/>
+                    <pic:cNvPr id="1046791111" name="Picture 1046791111"/>
                     <pic:cNvPicPr/>
                   </pic:nvPicPr>
                   <pic:blipFill>
@@ -1103,7 +1008,7 @@
                   <pic:spPr>
                     <a:xfrm>
                       <a:off x="0" y="0"/>
-                      <a:ext cx="5441152" cy="3154953"/>
+                      <a:ext cx="3033023" cy="2095682"/>
                     </a:xfrm>
                     <a:prstGeom prst="rect">
                       <a:avLst/>
@@ -1117,7 +1022,6 @@
       </w:r>
     </w:p>
     <w:p/>
-    <w:p/>
     <w:p>
       <w:pPr>
         <w:rPr>
@@ -1130,7 +1034,6 @@
           <w:b/>
           <w:bCs/>
         </w:rPr>
-        <w:lastRenderedPageBreak/>
         <w:t>User Interface</w:t>
       </w:r>
       <w:r>
@@ -1189,7 +1092,6 @@
         </w:drawing>
       </w:r>
     </w:p>
-    <w:p/>
     <w:p>
       <w:r>
         <w:rPr>
@@ -1203,45 +1105,8 @@
       <w:pPr>
         <w:numPr>
           <w:ilvl w:val="0"/>
-          <w:numId w:val="64"/>
-        </w:numPr>
-      </w:pPr>
-      <w:r>
-        <w:t>Write: </w:t>
-      </w:r>
-      <w:proofErr w:type="gramStart"/>
-      <w:r>
-        <w:t>progressBox.put(</w:t>
-      </w:r>
-      <w:proofErr w:type="gramEnd"/>
-      <w:r>
-        <w:t>'highScore', progress)</w:t>
-      </w:r>
-    </w:p>
-    <w:p>
-      <w:pPr>
-        <w:numPr>
-          <w:ilvl w:val="0"/>
           <w:numId w:val="65"/>
         </w:numPr>
-      </w:pPr>
-      <w:r>
-        <w:t>Read: progressBox.get('highScore')</w:t>
-      </w:r>
-    </w:p>
-    <w:p>
-      <w:pPr>
-        <w:numPr>
-          <w:ilvl w:val="0"/>
-          <w:numId w:val="66"/>
-        </w:numPr>
-      </w:pPr>
-      <w:r>
-        <w:t>Persistence: Automatic with flush operations</w:t>
-      </w:r>
-    </w:p>
-    <w:p>
-      <w:pPr>
         <w:rPr>
           <w:b/>
           <w:bCs/>
@@ -1252,183 +1117,39 @@
           <w:b/>
           <w:bCs/>
         </w:rPr>
-        <w:t>Alternative Considered: SharedPreferences</w:t>
-      </w:r>
-    </w:p>
-    <w:p>
-      <w:pPr>
-        <w:numPr>
-          <w:ilvl w:val="0"/>
-          <w:numId w:val="67"/>
-        </w:numPr>
-      </w:pPr>
-      <w:r>
-        <w:t>SharedPreferences: limited type support and less efficient for structured data</w:t>
-      </w:r>
-    </w:p>
-    <w:p>
-      <w:pPr>
-        <w:numPr>
-          <w:ilvl w:val="0"/>
-          <w:numId w:val="68"/>
-        </w:numPr>
-      </w:pPr>
-      <w:r>
-        <w:t>Decision: Hive was chosen for better performance and type safety</w:t>
-      </w:r>
-    </w:p>
-    <w:p>
-      <w:r>
-        <w:pict w14:anchorId="5F0B7065">
-          <v:rect id="_x0000_i1030" style="width:0;height:.75pt" o:hralign="center" o:hrstd="t" o:hr="t" fillcolor="#a0a0a0" stroked="f"/>
-        </w:pict>
-      </w:r>
-    </w:p>
-    <w:p>
-      <w:pPr>
+        <w:t>Write: </w:t>
+      </w:r>
+      <w:proofErr w:type="spellStart"/>
+      <w:r>
         <w:rPr>
           <w:b/>
           <w:bCs/>
         </w:rPr>
-      </w:pPr>
+        <w:t>addDate</w:t>
+      </w:r>
+      <w:proofErr w:type="spellEnd"/>
       <w:r>
         <w:rPr>
           <w:b/>
           <w:bCs/>
         </w:rPr>
-        <w:t>4. APIs/Packages/Plug-ins</w:t>
+        <w:t xml:space="preserve"> method</w:t>
       </w:r>
     </w:p>
     <w:p>
       <w:pPr>
+        <w:ind w:left="720"/>
+      </w:pPr>
+      <w:r>
         <w:rPr>
-          <w:b/>
-          <w:bCs/>
-        </w:rPr>
-      </w:pPr>
-      <w:r>
-        <w:rPr>
-          <w:b/>
-          <w:bCs/>
-        </w:rPr>
-        <w:t>4.1 Google Fonts (google_fonts: ^6.3.2)</w:t>
-      </w:r>
-    </w:p>
-    <w:p>
-      <w:r>
-        <w:rPr>
-          <w:b/>
-          <w:bCs/>
-        </w:rPr>
-        <w:t>Purpose:</w:t>
-      </w:r>
-      <w:r>
-        <w:t> Retro-style typography</w:t>
-      </w:r>
-    </w:p>
-    <w:p>
-      <w:r>
-        <w:rPr>
-          <w:b/>
-          <w:bCs/>
-        </w:rPr>
-        <w:t>Justification:</w:t>
-      </w:r>
-    </w:p>
-    <w:p>
-      <w:pPr>
-        <w:numPr>
-          <w:ilvl w:val="0"/>
-          <w:numId w:val="69"/>
-        </w:numPr>
-      </w:pPr>
-      <w:r>
-        <w:t>Press Start 2P font matches classic game aesthetics</w:t>
-      </w:r>
-    </w:p>
-    <w:p>
-      <w:pPr>
-        <w:numPr>
-          <w:ilvl w:val="0"/>
-          <w:numId w:val="70"/>
-        </w:numPr>
-      </w:pPr>
-      <w:r>
-        <w:t>Ease of integration</w:t>
-      </w:r>
-    </w:p>
-    <w:p>
-      <w:pPr>
-        <w:numPr>
-          <w:ilvl w:val="0"/>
-          <w:numId w:val="71"/>
-        </w:numPr>
-      </w:pPr>
-      <w:r>
-        <w:t>Dynamic font loading</w:t>
-      </w:r>
-    </w:p>
-    <w:p>
-      <w:pPr>
-        <w:numPr>
-          <w:ilvl w:val="0"/>
-          <w:numId w:val="72"/>
-        </w:numPr>
-      </w:pPr>
-      <w:r>
-        <w:t>Good cross-platform support</w:t>
-      </w:r>
-    </w:p>
-    <w:p>
-      <w:pPr>
-        <w:rPr>
-          <w:b/>
-          <w:bCs/>
-        </w:rPr>
-      </w:pPr>
-    </w:p>
-    <w:p>
-      <w:pPr>
-        <w:rPr>
-          <w:b/>
-          <w:bCs/>
-        </w:rPr>
-      </w:pPr>
-    </w:p>
-    <w:p>
-      <w:r>
-        <w:rPr>
-          <w:b/>
-          <w:bCs/>
-        </w:rPr>
-        <w:t>Usage:</w:t>
-      </w:r>
-    </w:p>
-    <w:p>
-      <w:r>
-        <w:pict w14:anchorId="54E3AA48">
-          <v:rect id="_x0000_i1031" style="width:0;height:.75pt" o:hralign="center" o:bullet="t" o:hrstd="t" o:hr="t" fillcolor="#a0a0a0" stroked="f"/>
-        </w:pict>
-      </w:r>
-    </w:p>
-    <w:p>
-      <w:pPr>
-        <w:rPr>
-          <w:b/>
-          <w:bCs/>
-        </w:rPr>
-      </w:pPr>
-      <w:r>
-        <w:rPr>
-          <w:b/>
-          <w:bCs/>
           <w:noProof/>
         </w:rPr>
+        <w:lastRenderedPageBreak/>
         <w:drawing>
-          <wp:inline distT="0" distB="0" distL="0" distR="0" wp14:anchorId="2185F63C" wp14:editId="6D8AD001">
-            <wp:extent cx="5943600" cy="708025"/>
-            <wp:effectExtent l="0" t="0" r="0" b="0"/>
-            <wp:docPr id="1363981327" name="Picture 3"/>
+          <wp:inline distT="0" distB="0" distL="0" distR="0" wp14:anchorId="5FC936A8" wp14:editId="74ADFDF7">
+            <wp:extent cx="5821680" cy="2575560"/>
+            <wp:effectExtent l="0" t="0" r="7620" b="0"/>
+            <wp:docPr id="1131645776" name="Picture 2" descr="A screen shot of a computer program&#10;&#10;AI-generated content may be incorrect."/>
             <wp:cNvGraphicFramePr>
               <a:graphicFrameLocks xmlns:a="http://schemas.openxmlformats.org/drawingml/2006/main" noChangeAspect="1"/>
             </wp:cNvGraphicFramePr>
@@ -1436,7 +1157,7 @@
               <a:graphicData uri="http://schemas.openxmlformats.org/drawingml/2006/picture">
                 <pic:pic xmlns:pic="http://schemas.openxmlformats.org/drawingml/2006/picture">
                   <pic:nvPicPr>
-                    <pic:cNvPr id="1363981327" name="Picture 1363981327"/>
+                    <pic:cNvPr id="1131645776" name="Picture 2" descr="A screen shot of a computer program&#10;&#10;AI-generated content may be incorrect."/>
                     <pic:cNvPicPr/>
                   </pic:nvPicPr>
                   <pic:blipFill>
@@ -1454,7 +1175,7 @@
                   <pic:spPr>
                     <a:xfrm>
                       <a:off x="0" y="0"/>
-                      <a:ext cx="5943600" cy="708025"/>
+                      <a:ext cx="5822189" cy="2575785"/>
                     </a:xfrm>
                     <a:prstGeom prst="rect">
                       <a:avLst/>
@@ -1469,6 +1190,15 @@
     </w:p>
     <w:p>
       <w:pPr>
+        <w:ind w:left="720"/>
+      </w:pPr>
+    </w:p>
+    <w:p>
+      <w:pPr>
+        <w:numPr>
+          <w:ilvl w:val="0"/>
+          <w:numId w:val="65"/>
+        </w:numPr>
         <w:rPr>
           <w:b/>
           <w:bCs/>
@@ -1479,225 +1209,38 @@
           <w:b/>
           <w:bCs/>
         </w:rPr>
-        <w:t>4.2 Hive (hive: ^2.2.3)</w:t>
-      </w:r>
-    </w:p>
-    <w:p>
+        <w:t>Read: </w:t>
+      </w:r>
+      <w:proofErr w:type="spellStart"/>
       <w:r>
         <w:rPr>
           <w:b/>
           <w:bCs/>
         </w:rPr>
-        <w:t>Purpose:</w:t>
-      </w:r>
-      <w:r>
-        <w:t> Local database for high score persistence</w:t>
-      </w:r>
-    </w:p>
-    <w:p>
+        <w:t>fetchData</w:t>
+      </w:r>
+      <w:proofErr w:type="spellEnd"/>
       <w:r>
         <w:rPr>
           <w:b/>
           <w:bCs/>
         </w:rPr>
-        <w:t>Justification:</w:t>
+        <w:t xml:space="preserve"> method</w:t>
       </w:r>
     </w:p>
     <w:p>
       <w:pPr>
-        <w:numPr>
-          <w:ilvl w:val="0"/>
-          <w:numId w:val="73"/>
-        </w:numPr>
-      </w:pPr>
-      <w:r>
-        <w:t>Fast, lightweight NoSQL database</w:t>
-      </w:r>
-    </w:p>
-    <w:p>
-      <w:pPr>
-        <w:numPr>
-          <w:ilvl w:val="0"/>
-          <w:numId w:val="74"/>
-        </w:numPr>
-      </w:pPr>
-      <w:r>
-        <w:t>Native Dart, good performance</w:t>
-      </w:r>
-    </w:p>
-    <w:p>
-      <w:pPr>
-        <w:numPr>
-          <w:ilvl w:val="0"/>
-          <w:numId w:val="75"/>
-        </w:numPr>
-      </w:pPr>
-      <w:r>
-        <w:t>Type-safe with code generation</w:t>
-      </w:r>
-    </w:p>
-    <w:p>
-      <w:pPr>
-        <w:numPr>
-          <w:ilvl w:val="0"/>
-          <w:numId w:val="76"/>
-        </w:numPr>
-      </w:pPr>
-      <w:r>
-        <w:t>Straightforward API</w:t>
-      </w:r>
-    </w:p>
-    <w:p>
-      <w:r>
-        <w:rPr>
-          <w:b/>
-          <w:bCs/>
-        </w:rPr>
-        <w:t>Usage:</w:t>
-      </w:r>
-    </w:p>
-    <w:p>
-      <w:pPr>
-        <w:numPr>
-          <w:ilvl w:val="0"/>
-          <w:numId w:val="77"/>
-        </w:numPr>
-      </w:pPr>
-      <w:r>
-        <w:t>Storing and retrieving high scores</w:t>
-      </w:r>
-    </w:p>
-    <w:p>
-      <w:pPr>
-        <w:numPr>
-          <w:ilvl w:val="0"/>
-          <w:numId w:val="78"/>
-        </w:numPr>
-      </w:pPr>
-      <w:r>
-        <w:t>Persisting game progress</w:t>
-      </w:r>
-    </w:p>
-    <w:p>
-      <w:r>
-        <w:pict w14:anchorId="3D0872F5">
-          <v:rect id="_x0000_i1032" style="width:0;height:.75pt" o:hralign="center" o:hrstd="t" o:hr="t" fillcolor="#a0a0a0" stroked="f"/>
-        </w:pict>
-      </w:r>
-    </w:p>
-    <w:p>
-      <w:pPr>
-        <w:rPr>
-          <w:b/>
-          <w:bCs/>
-        </w:rPr>
-      </w:pPr>
-      <w:r>
-        <w:rPr>
-          <w:b/>
-          <w:bCs/>
-        </w:rPr>
-        <w:t>4.3 Hive Flutter (hive_flutter: ^1.1.0)</w:t>
-      </w:r>
-    </w:p>
-    <w:p>
-      <w:r>
-        <w:rPr>
-          <w:b/>
-          <w:bCs/>
-        </w:rPr>
-        <w:t>Purpose:</w:t>
-      </w:r>
-      <w:r>
-        <w:t> Flutter-specific Hive initialization</w:t>
-      </w:r>
-    </w:p>
-    <w:p>
-      <w:r>
-        <w:rPr>
-          <w:b/>
-          <w:bCs/>
-        </w:rPr>
-        <w:t>Justification:</w:t>
-      </w:r>
-    </w:p>
-    <w:p>
-      <w:pPr>
-        <w:numPr>
-          <w:ilvl w:val="0"/>
-          <w:numId w:val="79"/>
-        </w:numPr>
-      </w:pPr>
-      <w:r>
-        <w:t>Simplifies Flutter setup</w:t>
-      </w:r>
-    </w:p>
-    <w:p>
-      <w:pPr>
-        <w:numPr>
-          <w:ilvl w:val="0"/>
-          <w:numId w:val="80"/>
-        </w:numPr>
-      </w:pPr>
-      <w:r>
-        <w:t>Handles initialization paths</w:t>
-      </w:r>
-    </w:p>
-    <w:p>
-      <w:pPr>
-        <w:numPr>
-          <w:ilvl w:val="0"/>
-          <w:numId w:val="81"/>
-        </w:numPr>
-      </w:pPr>
-      <w:r>
-        <w:t>Provides proper file system access</w:t>
-      </w:r>
-    </w:p>
-    <w:p>
-      <w:pPr>
-        <w:rPr>
-          <w:b/>
-          <w:bCs/>
-        </w:rPr>
-      </w:pPr>
-    </w:p>
-    <w:p>
-      <w:pPr>
-        <w:rPr>
-          <w:b/>
-          <w:bCs/>
-        </w:rPr>
-      </w:pPr>
-    </w:p>
-    <w:p>
-      <w:pPr>
-        <w:rPr>
-          <w:b/>
-          <w:bCs/>
-        </w:rPr>
-      </w:pPr>
-    </w:p>
-    <w:p>
-      <w:r>
-        <w:rPr>
-          <w:b/>
-          <w:bCs/>
-        </w:rPr>
-        <w:lastRenderedPageBreak/>
-        <w:t>Usage:</w:t>
-      </w:r>
-    </w:p>
-    <w:p>
+        <w:ind w:left="720"/>
+      </w:pPr>
       <w:r>
         <w:rPr>
           <w:noProof/>
         </w:rPr>
         <w:drawing>
-          <wp:inline distT="0" distB="0" distL="0" distR="0" wp14:anchorId="611FF596" wp14:editId="6A33A5F0">
-            <wp:extent cx="5022015" cy="2766300"/>
+          <wp:inline distT="0" distB="0" distL="0" distR="0" wp14:anchorId="455C1A98" wp14:editId="3C9563A3">
+            <wp:extent cx="5859780" cy="3810000"/>
             <wp:effectExtent l="0" t="0" r="7620" b="0"/>
-            <wp:docPr id="900250077" name="Picture 4"/>
+            <wp:docPr id="189447080" name="Picture 3" descr="A screen shot of a computer program&#10;&#10;AI-generated content may be incorrect."/>
             <wp:cNvGraphicFramePr>
               <a:graphicFrameLocks xmlns:a="http://schemas.openxmlformats.org/drawingml/2006/main" noChangeAspect="1"/>
             </wp:cNvGraphicFramePr>
@@ -1705,7 +1248,7 @@
               <a:graphicData uri="http://schemas.openxmlformats.org/drawingml/2006/picture">
                 <pic:pic xmlns:pic="http://schemas.openxmlformats.org/drawingml/2006/picture">
                   <pic:nvPicPr>
-                    <pic:cNvPr id="900250077" name="Picture 900250077"/>
+                    <pic:cNvPr id="189447080" name="Picture 3" descr="A screen shot of a computer program&#10;&#10;AI-generated content may be incorrect."/>
                     <pic:cNvPicPr/>
                   </pic:nvPicPr>
                   <pic:blipFill>
@@ -1723,7 +1266,7 @@
                   <pic:spPr>
                     <a:xfrm>
                       <a:off x="0" y="0"/>
-                      <a:ext cx="5022015" cy="2766300"/>
+                      <a:ext cx="5860292" cy="3810333"/>
                     </a:xfrm>
                     <a:prstGeom prst="rect">
                       <a:avLst/>
@@ -1738,36 +1281,68 @@
     </w:p>
     <w:p>
       <w:r>
-        <w:pict w14:anchorId="082F02F0">
-          <v:rect id="_x0000_i1033" style="width:0;height:.75pt" o:hralign="center" o:hrstd="t" o:hr="t" fillcolor="#a0a0a0" stroked="f"/>
+        <w:pict w14:anchorId="5F0B7065">
+          <v:rect id="_x0000_i1052" style="width:0;height:.75pt" o:hralign="center" o:hrstd="t" o:hr="t" fillcolor="#a0a0a0" stroked="f"/>
         </w:pict>
       </w:r>
     </w:p>
     <w:p>
-      <w:pPr>
+      <w:r>
         <w:rPr>
           <w:b/>
           <w:bCs/>
         </w:rPr>
-      </w:pPr>
-      <w:r>
+        <w:t>4. APIs/Packages/Plug-ins</w:t>
+      </w:r>
+    </w:p>
+    <w:p>
+      <w:pPr>
         <w:rPr>
           <w:b/>
           <w:bCs/>
         </w:rPr>
-        <w:t>4.4 Hive Generator (hive_generator: ^2.0.1)</w:t>
-      </w:r>
-    </w:p>
-    <w:p>
+      </w:pPr>
       <w:r>
         <w:rPr>
           <w:b/>
           <w:bCs/>
         </w:rPr>
+        <w:t>4.1 Google Fonts (</w:t>
+      </w:r>
+      <w:proofErr w:type="spellStart"/>
+      <w:r>
+        <w:rPr>
+          <w:b/>
+          <w:bCs/>
+        </w:rPr>
+        <w:t>google_fonts</w:t>
+      </w:r>
+      <w:proofErr w:type="spellEnd"/>
+      <w:r>
+        <w:rPr>
+          <w:b/>
+          <w:bCs/>
+        </w:rPr>
+        <w:t>: ^6.3.2)</w:t>
+      </w:r>
+    </w:p>
+    <w:p>
+      <w:r>
+        <w:rPr>
+          <w:b/>
+          <w:bCs/>
+        </w:rPr>
+        <w:lastRenderedPageBreak/>
         <w:t>Purpose:</w:t>
       </w:r>
       <w:r>
-        <w:t> Code generation for Hive adapters</w:t>
+        <w:t> </w:t>
+      </w:r>
+      <w:r>
+        <w:t xml:space="preserve">Game style </w:t>
+      </w:r>
+      <w:r>
+        <w:t>Typography</w:t>
       </w:r>
     </w:p>
     <w:p>
@@ -1783,44 +1358,11 @@
       <w:pPr>
         <w:numPr>
           <w:ilvl w:val="0"/>
-          <w:numId w:val="82"/>
+          <w:numId w:val="69"/>
         </w:numPr>
       </w:pPr>
       <w:r>
-        <w:t>Generates type adapters automatically</w:t>
-      </w:r>
-    </w:p>
-    <w:p>
-      <w:pPr>
-        <w:numPr>
-          <w:ilvl w:val="0"/>
-          <w:numId w:val="83"/>
-        </w:numPr>
-      </w:pPr>
-      <w:r>
-        <w:t>Reduces boilerplate</w:t>
-      </w:r>
-    </w:p>
-    <w:p>
-      <w:pPr>
-        <w:numPr>
-          <w:ilvl w:val="0"/>
-          <w:numId w:val="84"/>
-        </w:numPr>
-      </w:pPr>
-      <w:r>
-        <w:t>Ensures type safety</w:t>
-      </w:r>
-    </w:p>
-    <w:p>
-      <w:pPr>
-        <w:numPr>
-          <w:ilvl w:val="0"/>
-          <w:numId w:val="85"/>
-        </w:numPr>
-      </w:pPr>
-      <w:r>
-        <w:t>Standard practice with Hive</w:t>
+        <w:t>Press Start 2P font matches classic game aesthetics</w:t>
       </w:r>
     </w:p>
     <w:p>
@@ -1833,20 +1375,9 @@
       </w:r>
     </w:p>
     <w:p>
-      <w:pPr>
-        <w:numPr>
-          <w:ilvl w:val="0"/>
-          <w:numId w:val="86"/>
-        </w:numPr>
-      </w:pPr>
-      <w:r>
-        <w:t>Generates ProgressAdapter from Progress model annotations</w:t>
-      </w:r>
-    </w:p>
-    <w:p>
-      <w:r>
-        <w:pict w14:anchorId="0E90742D">
-          <v:rect id="_x0000_i1034" style="width:0;height:.75pt" o:hralign="center" o:hrstd="t" o:hr="t" fillcolor="#a0a0a0" stroked="f"/>
+      <w:r>
+        <w:pict w14:anchorId="54E3AA48">
+          <v:rect id="_x0000_i1031" style="width:0;height:.75pt" o:hralign="center" o:bullet="t" o:hrstd="t" o:hr="t" fillcolor="#a0a0a0" stroked="f"/>
         </w:pict>
       </w:r>
     </w:p>
@@ -1861,131 +1392,13 @@
         <w:rPr>
           <w:b/>
           <w:bCs/>
-        </w:rPr>
-        <w:t>4.5 Build Runner (build_runner: ^2.4.6)</w:t>
-      </w:r>
-    </w:p>
-    <w:p>
-      <w:r>
-        <w:rPr>
-          <w:b/>
-          <w:bCs/>
-        </w:rPr>
-        <w:t>Purpose:</w:t>
-      </w:r>
-      <w:r>
-        <w:t> Code generation tool</w:t>
-      </w:r>
-    </w:p>
-    <w:p>
-      <w:r>
-        <w:rPr>
-          <w:b/>
-          <w:bCs/>
-        </w:rPr>
-        <w:t>Justification:</w:t>
-      </w:r>
-    </w:p>
-    <w:p>
-      <w:pPr>
-        <w:numPr>
-          <w:ilvl w:val="0"/>
-          <w:numId w:val="87"/>
-        </w:numPr>
-      </w:pPr>
-      <w:r>
-        <w:t>Required for Hive generator</w:t>
-      </w:r>
-    </w:p>
-    <w:p>
-      <w:pPr>
-        <w:numPr>
-          <w:ilvl w:val="0"/>
-          <w:numId w:val="88"/>
-        </w:numPr>
-      </w:pPr>
-      <w:r>
-        <w:lastRenderedPageBreak/>
-        <w:t>Handles code generation workflows</w:t>
-      </w:r>
-    </w:p>
-    <w:p>
-      <w:pPr>
-        <w:numPr>
-          <w:ilvl w:val="0"/>
-          <w:numId w:val="89"/>
-        </w:numPr>
-      </w:pPr>
-      <w:r>
-        <w:t>Standard in Dart projects</w:t>
-      </w:r>
-    </w:p>
-    <w:p>
-      <w:r>
-        <w:pict w14:anchorId="56C5A4A8">
-          <v:rect id="_x0000_i1035" style="width:0;height:.75pt" o:hralign="center" o:hrstd="t" o:hr="t" fillcolor="#a0a0a0" stroked="f"/>
-        </w:pict>
-      </w:r>
-    </w:p>
-    <w:p>
-      <w:pPr>
-        <w:rPr>
-          <w:b/>
-          <w:bCs/>
-        </w:rPr>
-      </w:pPr>
-      <w:r>
-        <w:rPr>
-          <w:b/>
-          <w:bCs/>
-        </w:rPr>
-        <w:t>5. Issues and Bugs Encountered and Resolved During Development</w:t>
-      </w:r>
-    </w:p>
-    <w:p>
-      <w:pPr>
-        <w:rPr>
-          <w:b/>
-          <w:bCs/>
-        </w:rPr>
-      </w:pPr>
-      <w:r>
-        <w:rPr>
-          <w:b/>
-          <w:bCs/>
-        </w:rPr>
-        <w:t>Issue 1: Hive Box Initialization Errors</w:t>
-      </w:r>
-    </w:p>
-    <w:p>
-      <w:r>
-        <w:rPr>
-          <w:b/>
-          <w:bCs/>
-        </w:rPr>
-        <w:t>Problem:</w:t>
-      </w:r>
-      <w:r>
-        <w:rPr>
-          <w:b/>
-          <w:bCs/>
-        </w:rPr>
-        <w:t xml:space="preserve"> </w:t>
-      </w:r>
-      <w:r>
-        <w:t>App crashed when accessing Hive box before initialization or after the box was closed.</w:t>
-      </w:r>
-    </w:p>
-    <w:p>
-      <w:r>
-        <w:rPr>
           <w:noProof/>
         </w:rPr>
         <w:drawing>
-          <wp:inline distT="0" distB="0" distL="0" distR="0" wp14:anchorId="7E61BB3C" wp14:editId="45DD1FB8">
-            <wp:extent cx="5943600" cy="1195070"/>
-            <wp:effectExtent l="0" t="0" r="0" b="5080"/>
-            <wp:docPr id="1300668281" name="Picture 5" descr="A screen shot of a computer code&#10;&#10;AI-generated content may be incorrect."/>
+          <wp:inline distT="0" distB="0" distL="0" distR="0" wp14:anchorId="2185F63C" wp14:editId="1D069704">
+            <wp:extent cx="5943600" cy="548640"/>
+            <wp:effectExtent l="0" t="0" r="0" b="3810"/>
+            <wp:docPr id="1363981327" name="Picture 3"/>
             <wp:cNvGraphicFramePr>
               <a:graphicFrameLocks xmlns:a="http://schemas.openxmlformats.org/drawingml/2006/main" noChangeAspect="1"/>
             </wp:cNvGraphicFramePr>
@@ -1993,7 +1406,7 @@
               <a:graphicData uri="http://schemas.openxmlformats.org/drawingml/2006/picture">
                 <pic:pic xmlns:pic="http://schemas.openxmlformats.org/drawingml/2006/picture">
                   <pic:nvPicPr>
-                    <pic:cNvPr id="1300668281" name="Picture 5" descr="A screen shot of a computer code&#10;&#10;AI-generated content may be incorrect."/>
+                    <pic:cNvPr id="1363981327" name="Picture 1363981327"/>
                     <pic:cNvPicPr/>
                   </pic:nvPicPr>
                   <pic:blipFill>
@@ -2011,7 +1424,7 @@
                   <pic:spPr>
                     <a:xfrm>
                       <a:off x="0" y="0"/>
-                      <a:ext cx="5943600" cy="1195070"/>
+                      <a:ext cx="5943600" cy="548640"/>
                     </a:xfrm>
                     <a:prstGeom prst="rect">
                       <a:avLst/>
@@ -2025,60 +1438,180 @@
       </w:r>
     </w:p>
     <w:p>
-      <w:r>
+      <w:pPr>
         <w:rPr>
           <w:b/>
           <w:bCs/>
         </w:rPr>
-        <w:t>Root Cause:</w:t>
-      </w:r>
+      </w:pPr>
+    </w:p>
+    <w:p>
       <w:r>
         <w:rPr>
           <w:b/>
           <w:bCs/>
         </w:rPr>
-        <w:t xml:space="preserve"> </w:t>
-      </w:r>
-      <w:r>
-        <w:t>Async initialization timing and missing null checks.</w:t>
-      </w:r>
-    </w:p>
-    <w:p>
+        <w:t xml:space="preserve">4.2 </w:t>
+      </w:r>
+      <w:proofErr w:type="spellStart"/>
       <w:r>
         <w:rPr>
           <w:b/>
           <w:bCs/>
         </w:rPr>
-        <w:t>Solution:</w:t>
+        <w:t>firebase_core</w:t>
+      </w:r>
+      <w:proofErr w:type="spellEnd"/>
+      <w:r>
+        <w:rPr>
+          <w:b/>
+          <w:bCs/>
+        </w:rPr>
+        <w:t>: ^4.2.0</w:t>
+      </w:r>
+      <w:r>
+        <w:rPr>
+          <w:b/>
+          <w:bCs/>
+        </w:rPr>
+        <w:br/>
+      </w:r>
+      <w:r>
+        <w:t xml:space="preserve"> </w:t>
+      </w:r>
+      <w:r>
+        <w:tab/>
+      </w:r>
+      <w:r>
+        <w:t>Purpose: Core Firebase integration for Flutter apps</w:t>
+      </w:r>
+      <w:r>
+        <w:br/>
+      </w:r>
+      <w:r>
+        <w:t xml:space="preserve">  </w:t>
+      </w:r>
+      <w:r>
+        <w:tab/>
+      </w:r>
+      <w:r>
+        <w:rPr>
+          <w:b/>
+          <w:bCs/>
+        </w:rPr>
+        <w:t>Justification:</w:t>
+      </w:r>
+      <w:r>
+        <w:rPr>
+          <w:b/>
+          <w:bCs/>
+        </w:rPr>
+        <w:br/>
+      </w:r>
+      <w:r>
+        <w:t xml:space="preserve"> </w:t>
+      </w:r>
+      <w:r>
+        <w:tab/>
+      </w:r>
+      <w:r>
+        <w:t>• Initializes and configures Firebase in the Flutter environment</w:t>
+      </w:r>
+      <w:r>
+        <w:br/>
+      </w:r>
+      <w:r>
+        <w:t xml:space="preserve"> </w:t>
+      </w:r>
+      <w:r>
+        <w:tab/>
+      </w:r>
+      <w:r>
+        <w:t>• Provides connection between Flutter and Firebase services</w:t>
+      </w:r>
+      <w:r>
+        <w:br/>
+      </w:r>
+      <w:r>
+        <w:t xml:space="preserve"> </w:t>
+      </w:r>
+      <w:r>
+        <w:tab/>
+      </w:r>
+      <w:r>
+        <w:t xml:space="preserve">• Essential for using other Firebase plugins like </w:t>
+      </w:r>
+      <w:proofErr w:type="spellStart"/>
+      <w:r>
+        <w:t>Firestore</w:t>
+      </w:r>
+      <w:proofErr w:type="spellEnd"/>
+      <w:r>
+        <w:t xml:space="preserve"> or Auth</w:t>
+      </w:r>
+      <w:r>
+        <w:br/>
+      </w:r>
+      <w:r>
+        <w:t xml:space="preserve"> </w:t>
+      </w:r>
+      <w:r>
+        <w:tab/>
+      </w:r>
+      <w:r>
+        <w:rPr>
+          <w:b/>
+          <w:bCs/>
+        </w:rPr>
+        <w:t>Usage:</w:t>
+      </w:r>
+      <w:r>
+        <w:rPr>
+          <w:b/>
+          <w:bCs/>
+        </w:rPr>
+        <w:br/>
+      </w:r>
+      <w:r>
+        <w:t xml:space="preserve"> </w:t>
+      </w:r>
+      <w:r>
+        <w:tab/>
+      </w:r>
+      <w:r>
+        <w:t>• App-level Firebase initialization</w:t>
+      </w:r>
+      <w:r>
+        <w:br/>
+      </w:r>
+      <w:r>
+        <w:t xml:space="preserve"> </w:t>
+      </w:r>
+      <w:r>
+        <w:tab/>
+      </w:r>
+      <w:r>
+        <w:t xml:space="preserve">• Ensures proper setup before using </w:t>
+      </w:r>
+      <w:proofErr w:type="spellStart"/>
+      <w:r>
+        <w:t>Firestore</w:t>
+      </w:r>
+      <w:proofErr w:type="spellEnd"/>
+      <w:r>
+        <w:t xml:space="preserve"> or any Firebase service</w:t>
       </w:r>
     </w:p>
     <w:p>
       <w:r>
         <w:rPr>
-          <w:i/>
-          <w:iCs/>
-        </w:rPr>
-        <w:t>// Added comprehensive initialization check</w:t>
-      </w:r>
-    </w:p>
-    <w:p>
-      <w:pPr>
-        <w:rPr>
-          <w:i/>
-          <w:iCs/>
-        </w:rPr>
-      </w:pPr>
-      <w:r>
-        <w:rPr>
-          <w:i/>
-          <w:iCs/>
           <w:noProof/>
         </w:rPr>
         <w:drawing>
-          <wp:inline distT="0" distB="0" distL="0" distR="0" wp14:anchorId="20396CEB" wp14:editId="2E8D08AC">
-            <wp:extent cx="3307367" cy="891617"/>
-            <wp:effectExtent l="0" t="0" r="7620" b="3810"/>
-            <wp:docPr id="525462032" name="Picture 6" descr="A black screen with yellow and blue text&#10;&#10;AI-generated content may be incorrect."/>
+          <wp:inline distT="0" distB="0" distL="0" distR="0" wp14:anchorId="62707676" wp14:editId="509B5BC2">
+            <wp:extent cx="4815840" cy="1981200"/>
+            <wp:effectExtent l="0" t="0" r="3810" b="0"/>
+            <wp:docPr id="1645700206" name="Picture 4"/>
             <wp:cNvGraphicFramePr>
               <a:graphicFrameLocks xmlns:a="http://schemas.openxmlformats.org/drawingml/2006/main" noChangeAspect="1"/>
             </wp:cNvGraphicFramePr>
@@ -2086,7 +1619,7 @@
               <a:graphicData uri="http://schemas.openxmlformats.org/drawingml/2006/picture">
                 <pic:pic xmlns:pic="http://schemas.openxmlformats.org/drawingml/2006/picture">
                   <pic:nvPicPr>
-                    <pic:cNvPr id="525462032" name="Picture 6" descr="A black screen with yellow and blue text&#10;&#10;AI-generated content may be incorrect."/>
+                    <pic:cNvPr id="1645700206" name="Picture 1645700206"/>
                     <pic:cNvPicPr/>
                   </pic:nvPicPr>
                   <pic:blipFill>
@@ -2104,7 +1637,7 @@
                   <pic:spPr>
                     <a:xfrm>
                       <a:off x="0" y="0"/>
-                      <a:ext cx="3307367" cy="891617"/>
+                      <a:ext cx="4816300" cy="1981389"/>
                     </a:xfrm>
                     <a:prstGeom prst="rect">
                       <a:avLst/>
@@ -2116,21 +1649,225 @@
           </wp:inline>
         </w:drawing>
       </w:r>
-      <w:r>
-        <w:rPr>
-          <w:i/>
-          <w:iCs/>
-        </w:rPr>
-        <w:t>/</w:t>
-      </w:r>
     </w:p>
     <w:p>
       <w:r>
+        <w:pict w14:anchorId="3D0872F5">
+          <v:rect id="_x0000_i1046" style="width:0;height:.75pt" o:hralign="center" o:hrstd="t" o:hr="t" fillcolor="#a0a0a0" stroked="f"/>
+        </w:pict>
+      </w:r>
+    </w:p>
+    <w:p>
+      <w:r>
         <w:rPr>
-          <w:i/>
-          <w:iCs/>
+          <w:b/>
+          <w:bCs/>
         </w:rPr>
-        <w:t>/ Added box open check before operations</w:t>
+        <w:t xml:space="preserve">4.3 </w:t>
+      </w:r>
+      <w:proofErr w:type="spellStart"/>
+      <w:r>
+        <w:rPr>
+          <w:b/>
+          <w:bCs/>
+        </w:rPr>
+        <w:t>cloud_firestore</w:t>
+      </w:r>
+      <w:proofErr w:type="spellEnd"/>
+      <w:r>
+        <w:rPr>
+          <w:b/>
+          <w:bCs/>
+        </w:rPr>
+        <w:t>: ^6.0.3</w:t>
+      </w:r>
+      <w:r>
+        <w:rPr>
+          <w:b/>
+          <w:bCs/>
+        </w:rPr>
+        <w:br/>
+      </w:r>
+      <w:r>
+        <w:t xml:space="preserve"> </w:t>
+      </w:r>
+      <w:r>
+        <w:tab/>
+      </w:r>
+      <w:r>
+        <w:t>Purpose: Cloud-hosted NoSQL database for real-time data storage and synchronization</w:t>
+      </w:r>
+      <w:r>
+        <w:br/>
+      </w:r>
+    </w:p>
+    <w:p>
+      <w:r>
+        <w:t xml:space="preserve"> </w:t>
+      </w:r>
+      <w:r>
+        <w:tab/>
+      </w:r>
+      <w:r>
+        <w:rPr>
+          <w:b/>
+          <w:bCs/>
+        </w:rPr>
+        <w:t>Justification:</w:t>
+      </w:r>
+      <w:r>
+        <w:rPr>
+          <w:b/>
+          <w:bCs/>
+        </w:rPr>
+        <w:br/>
+      </w:r>
+      <w:r>
+        <w:t xml:space="preserve"> </w:t>
+      </w:r>
+      <w:r>
+        <w:tab/>
+      </w:r>
+      <w:r>
+        <w:t>• Scalable and flexible document-based database</w:t>
+      </w:r>
+      <w:r>
+        <w:br/>
+      </w:r>
+      <w:r>
+        <w:lastRenderedPageBreak/>
+        <w:t xml:space="preserve"> </w:t>
+      </w:r>
+      <w:r>
+        <w:tab/>
+      </w:r>
+      <w:r>
+        <w:t>• Enables real-time updates across all connected clients</w:t>
+      </w:r>
+      <w:r>
+        <w:br/>
+      </w:r>
+      <w:r>
+        <w:t xml:space="preserve"> </w:t>
+      </w:r>
+      <w:r>
+        <w:tab/>
+      </w:r>
+      <w:r>
+        <w:t>• Secure data handling with Firebase Authentication and Security Rules</w:t>
+      </w:r>
+      <w:r>
+        <w:br/>
+      </w:r>
+      <w:r>
+        <w:t xml:space="preserve"> </w:t>
+      </w:r>
+      <w:r>
+        <w:tab/>
+      </w:r>
+      <w:r>
+        <w:rPr>
+          <w:b/>
+          <w:bCs/>
+        </w:rPr>
+        <w:t>Usage:</w:t>
+      </w:r>
+      <w:r>
+        <w:rPr>
+          <w:b/>
+          <w:bCs/>
+        </w:rPr>
+        <w:br/>
+      </w:r>
+      <w:r>
+        <w:t xml:space="preserve"> </w:t>
+      </w:r>
+      <w:r>
+        <w:tab/>
+      </w:r>
+      <w:r>
+        <w:t>• Storing and retrieving high scores in the cloud</w:t>
+      </w:r>
+      <w:r>
+        <w:br/>
+      </w:r>
+      <w:r>
+        <w:t xml:space="preserve"> </w:t>
+      </w:r>
+      <w:r>
+        <w:tab/>
+      </w:r>
+      <w:r>
+        <w:t>• Syncing player progress across devices</w:t>
+      </w:r>
+      <w:r>
+        <w:br/>
+      </w:r>
+      <w:r>
+        <w:t xml:space="preserve"> </w:t>
+      </w:r>
+      <w:r>
+        <w:tab/>
+      </w:r>
+      <w:r>
+        <w:t>• Maintainin</w:t>
+      </w:r>
+      <w:r>
+        <w:t>g</w:t>
+      </w:r>
+      <w:r>
+        <w:t xml:space="preserve"> high-score history</w:t>
+      </w:r>
+    </w:p>
+    <w:p>
+      <w:r>
+        <w:pict w14:anchorId="56C5A4A8">
+          <v:rect id="_x0000_i1035" style="width:0;height:.75pt" o:hralign="center" o:hrstd="t" o:hr="t" fillcolor="#a0a0a0" stroked="f"/>
+        </w:pict>
+      </w:r>
+    </w:p>
+    <w:p>
+      <w:pPr>
+        <w:rPr>
+          <w:b/>
+          <w:bCs/>
+        </w:rPr>
+      </w:pPr>
+      <w:r>
+        <w:rPr>
+          <w:b/>
+          <w:bCs/>
+        </w:rPr>
+        <w:t>5. Issues and Bugs Encountered and Resolved During Development</w:t>
+      </w:r>
+    </w:p>
+    <w:p>
+      <w:pPr>
+        <w:rPr>
+          <w:b/>
+          <w:bCs/>
+        </w:rPr>
+      </w:pPr>
+      <w:r>
+        <w:rPr>
+          <w:b/>
+          <w:bCs/>
+        </w:rPr>
+        <w:t xml:space="preserve">Issue 1: </w:t>
+      </w:r>
+      <w:r>
+        <w:rPr>
+          <w:b/>
+          <w:bCs/>
+        </w:rPr>
+        <w:t xml:space="preserve">Firebase </w:t>
+      </w:r>
+      <w:r>
+        <w:rPr>
+          <w:b/>
+          <w:bCs/>
+        </w:rPr>
+        <w:t>Initialization Errors</w:t>
       </w:r>
     </w:p>
     <w:p>
@@ -2139,10 +1876,10 @@
           <w:noProof/>
         </w:rPr>
         <w:drawing>
-          <wp:inline distT="0" distB="0" distL="0" distR="0" wp14:anchorId="53703959" wp14:editId="745B9B6E">
-            <wp:extent cx="3894157" cy="1699407"/>
+          <wp:inline distT="0" distB="0" distL="0" distR="0" wp14:anchorId="3526A7AD" wp14:editId="2C8D5F13">
+            <wp:extent cx="5943600" cy="1074420"/>
             <wp:effectExtent l="0" t="0" r="0" b="0"/>
-            <wp:docPr id="363927929" name="Picture 7" descr="A screen shot of a computer program&#10;&#10;AI-generated content may be incorrect."/>
+            <wp:docPr id="635723653" name="Picture 5" descr="A screen shot of a computer&#10;&#10;AI-generated content may be incorrect."/>
             <wp:cNvGraphicFramePr>
               <a:graphicFrameLocks xmlns:a="http://schemas.openxmlformats.org/drawingml/2006/main" noChangeAspect="1"/>
             </wp:cNvGraphicFramePr>
@@ -2150,7 +1887,7 @@
               <a:graphicData uri="http://schemas.openxmlformats.org/drawingml/2006/picture">
                 <pic:pic xmlns:pic="http://schemas.openxmlformats.org/drawingml/2006/picture">
                   <pic:nvPicPr>
-                    <pic:cNvPr id="363927929" name="Picture 7" descr="A screen shot of a computer program&#10;&#10;AI-generated content may be incorrect."/>
+                    <pic:cNvPr id="635723653" name="Picture 5" descr="A screen shot of a computer&#10;&#10;AI-generated content may be incorrect."/>
                     <pic:cNvPicPr/>
                   </pic:nvPicPr>
                   <pic:blipFill>
@@ -2168,7 +1905,7 @@
                   <pic:spPr>
                     <a:xfrm>
                       <a:off x="0" y="0"/>
-                      <a:ext cx="3894157" cy="1699407"/>
+                      <a:ext cx="5943600" cy="1074420"/>
                     </a:xfrm>
                     <a:prstGeom prst="rect">
                       <a:avLst/>
@@ -2187,10 +1924,32 @@
           <w:b/>
           <w:bCs/>
         </w:rPr>
-        <w:t>Result:</w:t>
-      </w:r>
-      <w:r>
-        <w:t> Stable initialization and reliable data access.</w:t>
+        <w:t>Solution:</w:t>
+      </w:r>
+    </w:p>
+    <w:p>
+      <w:r>
+        <w:rPr>
+          <w:i/>
+          <w:iCs/>
+        </w:rPr>
+        <w:t xml:space="preserve">Created the firebase app with </w:t>
+      </w:r>
+      <w:proofErr w:type="spellStart"/>
+      <w:r>
+        <w:rPr>
+          <w:i/>
+          <w:iCs/>
+        </w:rPr>
+        <w:t>FlutterFire</w:t>
+      </w:r>
+      <w:proofErr w:type="spellEnd"/>
+      <w:r>
+        <w:rPr>
+          <w:i/>
+          <w:iCs/>
+        </w:rPr>
+        <w:t xml:space="preserve"> dependency </w:t>
       </w:r>
     </w:p>
     <w:p>
@@ -2212,39 +1971,50 @@
           <w:b/>
           <w:bCs/>
         </w:rPr>
-        <w:lastRenderedPageBreak/>
-        <w:t>Issue 2: High Score Not Persisting Across Sessions</w:t>
-      </w:r>
-    </w:p>
-    <w:p>
+        <w:t>Issue 2: </w:t>
+      </w:r>
       <w:r>
         <w:rPr>
           <w:b/>
           <w:bCs/>
         </w:rPr>
-        <w:t>Problem:</w:t>
-      </w:r>
+        <w:t xml:space="preserve">cloud </w:t>
+      </w:r>
+      <w:proofErr w:type="spellStart"/>
       <w:r>
         <w:rPr>
           <w:b/>
           <w:bCs/>
         </w:rPr>
-        <w:t xml:space="preserve"> </w:t>
-      </w:r>
-      <w:r>
-        <w:t>High score reset on app restart.</w:t>
+        <w:t>firestore</w:t>
+      </w:r>
+      <w:proofErr w:type="spellEnd"/>
+      <w:r>
+        <w:rPr>
+          <w:b/>
+          <w:bCs/>
+        </w:rPr>
+        <w:t xml:space="preserve"> permission denied</w:t>
       </w:r>
     </w:p>
     <w:p>
-      <w:r>
+      <w:pPr>
         <w:rPr>
+          <w:b/>
+          <w:bCs/>
+        </w:rPr>
+      </w:pPr>
+      <w:r>
+        <w:rPr>
+          <w:b/>
+          <w:bCs/>
           <w:noProof/>
         </w:rPr>
         <w:drawing>
-          <wp:inline distT="0" distB="0" distL="0" distR="0" wp14:anchorId="309FBA9E" wp14:editId="2FF6293A">
-            <wp:extent cx="5943600" cy="671830"/>
+          <wp:inline distT="0" distB="0" distL="0" distR="0" wp14:anchorId="1968F1C4" wp14:editId="2B224265">
+            <wp:extent cx="5943600" cy="1051560"/>
             <wp:effectExtent l="0" t="0" r="0" b="0"/>
-            <wp:docPr id="2136843885" name="Picture 8"/>
+            <wp:docPr id="1653199704" name="Picture 6" descr="A black screen with white text&#10;&#10;AI-generated content may be incorrect."/>
             <wp:cNvGraphicFramePr>
               <a:graphicFrameLocks xmlns:a="http://schemas.openxmlformats.org/drawingml/2006/main" noChangeAspect="1"/>
             </wp:cNvGraphicFramePr>
@@ -2252,7 +2022,7 @@
               <a:graphicData uri="http://schemas.openxmlformats.org/drawingml/2006/picture">
                 <pic:pic xmlns:pic="http://schemas.openxmlformats.org/drawingml/2006/picture">
                   <pic:nvPicPr>
-                    <pic:cNvPr id="2136843885" name="Picture 2136843885"/>
+                    <pic:cNvPr id="1653199704" name="Picture 6" descr="A black screen with white text&#10;&#10;AI-generated content may be incorrect."/>
                     <pic:cNvPicPr/>
                   </pic:nvPicPr>
                   <pic:blipFill>
@@ -2270,7 +2040,7 @@
                   <pic:spPr>
                     <a:xfrm>
                       <a:off x="0" y="0"/>
-                      <a:ext cx="5943600" cy="671830"/>
+                      <a:ext cx="5943600" cy="1051560"/>
                     </a:xfrm>
                     <a:prstGeom prst="rect">
                       <a:avLst/>
@@ -2289,63 +2059,68 @@
           <w:b/>
           <w:bCs/>
         </w:rPr>
-        <w:t>Root Cause:</w:t>
+        <w:t>Solution:</w:t>
       </w:r>
     </w:p>
     <w:p>
       <w:pPr>
-        <w:numPr>
-          <w:ilvl w:val="0"/>
-          <w:numId w:val="98"/>
-        </w:numPr>
-      </w:pPr>
-      <w:r>
-        <w:t>Missing async initialization handling</w:t>
-      </w:r>
-    </w:p>
-    <w:p>
-      <w:pPr>
-        <w:numPr>
-          <w:ilvl w:val="0"/>
-          <w:numId w:val="99"/>
-        </w:numPr>
-      </w:pPr>
-      <w:r>
-        <w:t>Not loading data in </w:t>
-      </w:r>
-      <w:proofErr w:type="gramStart"/>
-      <w:r>
-        <w:t>initState(</w:t>
-      </w:r>
-      <w:proofErr w:type="gramEnd"/>
-      <w:r>
-        <w:t>)</w:t>
-      </w:r>
-    </w:p>
-    <w:p>
-      <w:pPr>
-        <w:ind w:left="720"/>
-      </w:pPr>
-    </w:p>
-    <w:p>
-      <w:r>
         <w:rPr>
           <w:b/>
           <w:bCs/>
         </w:rPr>
-        <w:t>Solution:</w:t>
-      </w:r>
+      </w:pPr>
+      <w:r>
+        <w:t xml:space="preserve">Logged in to the firebase using </w:t>
+      </w:r>
+      <w:proofErr w:type="spellStart"/>
+      <w:r>
+        <w:t>flutterfire</w:t>
+      </w:r>
+      <w:proofErr w:type="spellEnd"/>
     </w:p>
     <w:p>
       <w:r>
+        <w:pict w14:anchorId="530508F1">
+          <v:rect id="_x0000_i1056" style="width:0;height:.75pt" o:hralign="center" o:hrstd="t" o:hr="t" fillcolor="#a0a0a0" stroked="f"/>
+        </w:pict>
+      </w:r>
+    </w:p>
+    <w:p>
+      <w:pPr>
         <w:rPr>
           <w:b/>
           <w:bCs/>
         </w:rPr>
-        <w:t>Result:</w:t>
-      </w:r>
-      <w:r>
-        <w:t> High score persists correctly across sessions.</w:t>
+      </w:pPr>
+      <w:r>
+        <w:rPr>
+          <w:b/>
+          <w:bCs/>
+        </w:rPr>
+        <w:t xml:space="preserve">Issue 3: </w:t>
+      </w:r>
+      <w:proofErr w:type="spellStart"/>
+      <w:r>
+        <w:rPr>
+          <w:b/>
+          <w:bCs/>
+        </w:rPr>
+        <w:t>Flutterfire</w:t>
+      </w:r>
+      <w:proofErr w:type="spellEnd"/>
+      <w:r>
+        <w:rPr>
+          <w:b/>
+          <w:bCs/>
+        </w:rPr>
+        <w:t xml:space="preserve"> Cli error</w:t>
+      </w:r>
+      <w:r>
+        <w:rPr>
+          <w:b/>
+          <w:bCs/>
+        </w:rPr>
+        <w:t xml:space="preserve"> when login in</w:t>
       </w:r>
     </w:p>
     <w:p>
@@ -2353,11 +2128,12 @@
         <w:rPr>
           <w:noProof/>
         </w:rPr>
+        <w:lastRenderedPageBreak/>
         <w:drawing>
-          <wp:inline distT="0" distB="0" distL="0" distR="0" wp14:anchorId="3C8E8746" wp14:editId="77DDAB48">
-            <wp:extent cx="5943600" cy="2217420"/>
+          <wp:inline distT="0" distB="0" distL="0" distR="0" wp14:anchorId="5C3D29E9" wp14:editId="260F8896">
+            <wp:extent cx="5943600" cy="2331085"/>
             <wp:effectExtent l="0" t="0" r="0" b="0"/>
-            <wp:docPr id="1321386482" name="Picture 9" descr="A screenshot of a computer program&#10;&#10;AI-generated content may be incorrect."/>
+            <wp:docPr id="1569105246" name="Picture 7" descr="A screen shot of a computer&#10;&#10;AI-generated content may be incorrect."/>
             <wp:cNvGraphicFramePr>
               <a:graphicFrameLocks xmlns:a="http://schemas.openxmlformats.org/drawingml/2006/main" noChangeAspect="1"/>
             </wp:cNvGraphicFramePr>
@@ -2365,7 +2141,7 @@
               <a:graphicData uri="http://schemas.openxmlformats.org/drawingml/2006/picture">
                 <pic:pic xmlns:pic="http://schemas.openxmlformats.org/drawingml/2006/picture">
                   <pic:nvPicPr>
-                    <pic:cNvPr id="1321386482" name="Picture 9" descr="A screenshot of a computer program&#10;&#10;AI-generated content may be incorrect."/>
+                    <pic:cNvPr id="1569105246" name="Picture 7" descr="A screen shot of a computer&#10;&#10;AI-generated content may be incorrect."/>
                     <pic:cNvPicPr/>
                   </pic:nvPicPr>
                   <pic:blipFill>
@@ -2383,7 +2159,7 @@
                   <pic:spPr>
                     <a:xfrm>
                       <a:off x="0" y="0"/>
-                      <a:ext cx="5943600" cy="2217420"/>
+                      <a:ext cx="5943600" cy="2331085"/>
                     </a:xfrm>
                     <a:prstGeom prst="rect">
                       <a:avLst/>
@@ -2398,114 +2174,6 @@
     </w:p>
     <w:p>
       <w:r>
-        <w:pict w14:anchorId="530508F1">
-          <v:rect id="_x0000_i1037" style="width:0;height:.75pt" o:hralign="center" o:hrstd="t" o:hr="t" fillcolor="#a0a0a0" stroked="f"/>
-        </w:pict>
-      </w:r>
-    </w:p>
-    <w:p>
-      <w:pPr>
-        <w:rPr>
-          <w:b/>
-          <w:bCs/>
-        </w:rPr>
-      </w:pPr>
-      <w:r>
-        <w:rPr>
-          <w:b/>
-          <w:bCs/>
-        </w:rPr>
-        <w:t>Issue 3: Score Not Saving During Gameplay</w:t>
-      </w:r>
-    </w:p>
-    <w:p>
-      <w:r>
-        <w:rPr>
-          <w:b/>
-          <w:bCs/>
-        </w:rPr>
-        <w:t>Problem:</w:t>
-      </w:r>
-      <w:r>
-        <w:rPr>
-          <w:b/>
-          <w:bCs/>
-        </w:rPr>
-        <w:t xml:space="preserve"> </w:t>
-      </w:r>
-      <w:r>
-        <w:t>High score updated in memory but not saved immediately.</w:t>
-      </w:r>
-    </w:p>
-    <w:p>
-      <w:r>
-        <w:rPr>
-          <w:noProof/>
-        </w:rPr>
-        <w:drawing>
-          <wp:inline distT="0" distB="0" distL="0" distR="0" wp14:anchorId="37FC1262" wp14:editId="6937FEAF">
-            <wp:extent cx="5943600" cy="512445"/>
-            <wp:effectExtent l="0" t="0" r="0" b="1905"/>
-            <wp:docPr id="1811852102" name="Picture 10"/>
-            <wp:cNvGraphicFramePr>
-              <a:graphicFrameLocks xmlns:a="http://schemas.openxmlformats.org/drawingml/2006/main" noChangeAspect="1"/>
-            </wp:cNvGraphicFramePr>
-            <a:graphic xmlns:a="http://schemas.openxmlformats.org/drawingml/2006/main">
-              <a:graphicData uri="http://schemas.openxmlformats.org/drawingml/2006/picture">
-                <pic:pic xmlns:pic="http://schemas.openxmlformats.org/drawingml/2006/picture">
-                  <pic:nvPicPr>
-                    <pic:cNvPr id="1811852102" name="Picture 1811852102"/>
-                    <pic:cNvPicPr/>
-                  </pic:nvPicPr>
-                  <pic:blipFill>
-                    <a:blip r:embed="rId14">
-                      <a:extLst>
-                        <a:ext uri="{28A0092B-C50C-407E-A947-70E740481C1C}">
-                          <a14:useLocalDpi xmlns:a14="http://schemas.microsoft.com/office/drawing/2010/main" val="0"/>
-                        </a:ext>
-                      </a:extLst>
-                    </a:blip>
-                    <a:stretch>
-                      <a:fillRect/>
-                    </a:stretch>
-                  </pic:blipFill>
-                  <pic:spPr>
-                    <a:xfrm>
-                      <a:off x="0" y="0"/>
-                      <a:ext cx="5943600" cy="512445"/>
-                    </a:xfrm>
-                    <a:prstGeom prst="rect">
-                      <a:avLst/>
-                    </a:prstGeom>
-                  </pic:spPr>
-                </pic:pic>
-              </a:graphicData>
-            </a:graphic>
-          </wp:inline>
-        </w:drawing>
-      </w:r>
-    </w:p>
-    <w:p>
-      <w:r>
-        <w:rPr>
-          <w:b/>
-          <w:bCs/>
-        </w:rPr>
-        <w:t>Root Cause:</w:t>
-      </w:r>
-      <w:r>
-        <w:rPr>
-          <w:b/>
-          <w:bCs/>
-        </w:rPr>
-        <w:t xml:space="preserve"> </w:t>
-      </w:r>
-      <w:r>
-        <w:t>Missing explicit flush operations.</w:t>
-      </w:r>
-    </w:p>
-    <w:p>
-      <w:r>
         <w:rPr>
           <w:b/>
           <w:bCs/>
@@ -2518,60 +2186,7 @@
         <w:rPr>
           <w:noProof/>
         </w:rPr>
-        <w:lastRenderedPageBreak/>
-        <w:drawing>
-          <wp:inline distT="0" distB="0" distL="0" distR="0" wp14:anchorId="3CCE80DD" wp14:editId="2EFCB16E">
-            <wp:extent cx="3071126" cy="586791"/>
-            <wp:effectExtent l="0" t="0" r="0" b="3810"/>
-            <wp:docPr id="266054449" name="Picture 11" descr="A black background with white text&#10;&#10;AI-generated content may be incorrect."/>
-            <wp:cNvGraphicFramePr>
-              <a:graphicFrameLocks xmlns:a="http://schemas.openxmlformats.org/drawingml/2006/main" noChangeAspect="1"/>
-            </wp:cNvGraphicFramePr>
-            <a:graphic xmlns:a="http://schemas.openxmlformats.org/drawingml/2006/main">
-              <a:graphicData uri="http://schemas.openxmlformats.org/drawingml/2006/picture">
-                <pic:pic xmlns:pic="http://schemas.openxmlformats.org/drawingml/2006/picture">
-                  <pic:nvPicPr>
-                    <pic:cNvPr id="266054449" name="Picture 11" descr="A black background with white text&#10;&#10;AI-generated content may be incorrect."/>
-                    <pic:cNvPicPr/>
-                  </pic:nvPicPr>
-                  <pic:blipFill>
-                    <a:blip r:embed="rId15">
-                      <a:extLst>
-                        <a:ext uri="{28A0092B-C50C-407E-A947-70E740481C1C}">
-                          <a14:useLocalDpi xmlns:a14="http://schemas.microsoft.com/office/drawing/2010/main" val="0"/>
-                        </a:ext>
-                      </a:extLst>
-                    </a:blip>
-                    <a:stretch>
-                      <a:fillRect/>
-                    </a:stretch>
-                  </pic:blipFill>
-                  <pic:spPr>
-                    <a:xfrm>
-                      <a:off x="0" y="0"/>
-                      <a:ext cx="3071126" cy="586791"/>
-                    </a:xfrm>
-                    <a:prstGeom prst="rect">
-                      <a:avLst/>
-                    </a:prstGeom>
-                  </pic:spPr>
-                </pic:pic>
-              </a:graphicData>
-            </a:graphic>
-          </wp:inline>
-        </w:drawing>
-      </w:r>
-    </w:p>
-    <w:p>
-      <w:r>
-        <w:rPr>
-          <w:b/>
-          <w:bCs/>
-        </w:rPr>
-        <w:t>Result:</w:t>
-      </w:r>
-      <w:r>
-        <w:t> Scores saved reliably and persist.</w:t>
+        <w:t>Install flutter fire new version</w:t>
       </w:r>
     </w:p>
     <w:p>
@@ -2594,23 +2209,6 @@
           <w:bCs/>
         </w:rPr>
         <w:t>Issue 4: Timer Not Canceling on Game End</w:t>
-      </w:r>
-    </w:p>
-    <w:p>
-      <w:proofErr w:type="gramStart"/>
-      <w:r>
-        <w:rPr>
-          <w:b/>
-          <w:bCs/>
-        </w:rPr>
-        <w:t>Problem:</w:t>
-      </w:r>
-      <w:r>
-        <w:t>Timer</w:t>
-      </w:r>
-      <w:proofErr w:type="gramEnd"/>
-      <w:r>
-        <w:t xml:space="preserve"> continued after game ended, causing UI updates after end.</w:t>
       </w:r>
     </w:p>
     <w:p>
@@ -2634,7 +2232,7 @@
                     <pic:cNvPicPr/>
                   </pic:nvPicPr>
                   <pic:blipFill>
-                    <a:blip r:embed="rId16">
+                    <a:blip r:embed="rId14">
                       <a:extLst>
                         <a:ext uri="{28A0092B-C50C-407E-A947-70E740481C1C}">
                           <a14:useLocalDpi xmlns:a14="http://schemas.microsoft.com/office/drawing/2010/main" val="0"/>
@@ -2662,30 +2260,6 @@
       </w:r>
     </w:p>
     <w:p>
-      <w:r>
-        <w:rPr>
-          <w:b/>
-          <w:bCs/>
-        </w:rPr>
-        <w:t xml:space="preserve">Root </w:t>
-      </w:r>
-      <w:proofErr w:type="gramStart"/>
-      <w:r>
-        <w:rPr>
-          <w:b/>
-          <w:bCs/>
-        </w:rPr>
-        <w:t>Cause:</w:t>
-      </w:r>
-      <w:r>
-        <w:t>Timer</w:t>
-      </w:r>
-      <w:proofErr w:type="gramEnd"/>
-      <w:r>
-        <w:t xml:space="preserve"> not canceled in cleanup.</w:t>
-      </w:r>
-    </w:p>
-    <w:p>
       <w:pPr>
         <w:rPr>
           <w:b/>
@@ -2705,11 +2279,55 @@
         <w:rPr>
           <w:noProof/>
         </w:rPr>
+        <w:t>Created a dispose method to cancel the timer method</w:t>
+      </w:r>
+    </w:p>
+    <w:p>
+      <w:r>
+        <w:pict w14:anchorId="2216C6B6">
+          <v:rect id="_x0000_i1039" style="width:0;height:.75pt" o:hralign="center" o:hrstd="t" o:hr="t" fillcolor="#a0a0a0" stroked="f"/>
+        </w:pict>
+      </w:r>
+    </w:p>
+    <w:p>
+      <w:pPr>
+        <w:rPr>
+          <w:b/>
+          <w:bCs/>
+        </w:rPr>
+      </w:pPr>
+      <w:r>
+        <w:rPr>
+          <w:b/>
+          <w:bCs/>
+        </w:rPr>
+        <w:t xml:space="preserve">Issue </w:t>
+      </w:r>
+      <w:r>
+        <w:rPr>
+          <w:b/>
+          <w:bCs/>
+        </w:rPr>
+        <w:t>5</w:t>
+      </w:r>
+      <w:r>
+        <w:rPr>
+          <w:b/>
+          <w:bCs/>
+        </w:rPr>
+        <w:t>: Multiple Simultaneous Button Presses</w:t>
+      </w:r>
+    </w:p>
+    <w:p>
+      <w:r>
+        <w:rPr>
+          <w:noProof/>
+        </w:rPr>
         <w:drawing>
-          <wp:inline distT="0" distB="0" distL="0" distR="0" wp14:anchorId="28AA9E74" wp14:editId="6338EB23">
-            <wp:extent cx="1950889" cy="1051651"/>
-            <wp:effectExtent l="0" t="0" r="0" b="0"/>
-            <wp:docPr id="966969104" name="Picture 13" descr="A computer screen with text&#10;&#10;AI-generated content may be incorrect."/>
+          <wp:inline distT="0" distB="0" distL="0" distR="0" wp14:anchorId="63442A37" wp14:editId="3DA366B6">
+            <wp:extent cx="5943600" cy="436880"/>
+            <wp:effectExtent l="0" t="0" r="0" b="1270"/>
+            <wp:docPr id="1750323330" name="Picture 8"/>
             <wp:cNvGraphicFramePr>
               <a:graphicFrameLocks xmlns:a="http://schemas.openxmlformats.org/drawingml/2006/main" noChangeAspect="1"/>
             </wp:cNvGraphicFramePr>
@@ -2717,11 +2335,11 @@
               <a:graphicData uri="http://schemas.openxmlformats.org/drawingml/2006/picture">
                 <pic:pic xmlns:pic="http://schemas.openxmlformats.org/drawingml/2006/picture">
                   <pic:nvPicPr>
-                    <pic:cNvPr id="966969104" name="Picture 13" descr="A computer screen with text&#10;&#10;AI-generated content may be incorrect."/>
+                    <pic:cNvPr id="1750323330" name="Picture 1750323330"/>
                     <pic:cNvPicPr/>
                   </pic:nvPicPr>
                   <pic:blipFill>
-                    <a:blip r:embed="rId17">
+                    <a:blip r:embed="rId15">
                       <a:extLst>
                         <a:ext uri="{28A0092B-C50C-407E-A947-70E740481C1C}">
                           <a14:useLocalDpi xmlns:a14="http://schemas.microsoft.com/office/drawing/2010/main" val="0"/>
@@ -2735,7 +2353,7 @@
                   <pic:spPr>
                     <a:xfrm>
                       <a:off x="0" y="0"/>
-                      <a:ext cx="1950889" cy="1051651"/>
+                      <a:ext cx="5943600" cy="436880"/>
                     </a:xfrm>
                     <a:prstGeom prst="rect">
                       <a:avLst/>
@@ -2754,569 +2372,22 @@
           <w:b/>
           <w:bCs/>
         </w:rPr>
-        <w:t>Result:</w:t>
-      </w:r>
-      <w:r>
-        <w:t> Timer stops correctly; no memory leaks.</w:t>
+        <w:t>Solution</w:t>
+      </w:r>
+      <w:r>
+        <w:t> </w:t>
+      </w:r>
+      <w:r>
+        <w:t>did cd to next directory</w:t>
       </w:r>
     </w:p>
     <w:p>
       <w:r>
-        <w:pict w14:anchorId="2216C6B6">
-          <v:rect id="_x0000_i1039" style="width:0;height:.75pt" o:hralign="center" o:hrstd="t" o:hr="t" fillcolor="#a0a0a0" stroked="f"/>
+        <w:pict w14:anchorId="3AA241DD">
+          <v:rect id="_x0000_i1062" style="width:0;height:.75pt" o:hralign="center" o:hrstd="t" o:hr="t" fillcolor="#a0a0a0" stroked="f"/>
         </w:pict>
       </w:r>
     </w:p>
-    <w:p>
-      <w:pPr>
-        <w:rPr>
-          <w:b/>
-          <w:bCs/>
-        </w:rPr>
-      </w:pPr>
-      <w:r>
-        <w:rPr>
-          <w:b/>
-          <w:bCs/>
-        </w:rPr>
-        <w:t>Issue 5: Jump Physics Not Smooth</w:t>
-      </w:r>
-    </w:p>
-    <w:p>
-      <w:r>
-        <w:rPr>
-          <w:b/>
-          <w:bCs/>
-        </w:rPr>
-        <w:t>Problem:</w:t>
-      </w:r>
-      <w:r>
-        <w:rPr>
-          <w:b/>
-          <w:bCs/>
-        </w:rPr>
-        <w:t xml:space="preserve"> </w:t>
-      </w:r>
-      <w:r>
-        <w:t>Jump felt inconsistent.</w:t>
-      </w:r>
-    </w:p>
-    <w:p>
-      <w:r>
-        <w:rPr>
-          <w:noProof/>
-        </w:rPr>
-        <w:drawing>
-          <wp:inline distT="0" distB="0" distL="0" distR="0" wp14:anchorId="7D1EE123" wp14:editId="420FFEBB">
-            <wp:extent cx="5943600" cy="617220"/>
-            <wp:effectExtent l="0" t="0" r="0" b="0"/>
-            <wp:docPr id="465176783" name="Picture 14"/>
-            <wp:cNvGraphicFramePr>
-              <a:graphicFrameLocks xmlns:a="http://schemas.openxmlformats.org/drawingml/2006/main" noChangeAspect="1"/>
-            </wp:cNvGraphicFramePr>
-            <a:graphic xmlns:a="http://schemas.openxmlformats.org/drawingml/2006/main">
-              <a:graphicData uri="http://schemas.openxmlformats.org/drawingml/2006/picture">
-                <pic:pic xmlns:pic="http://schemas.openxmlformats.org/drawingml/2006/picture">
-                  <pic:nvPicPr>
-                    <pic:cNvPr id="465176783" name="Picture 465176783"/>
-                    <pic:cNvPicPr/>
-                  </pic:nvPicPr>
-                  <pic:blipFill>
-                    <a:blip r:embed="rId18">
-                      <a:extLst>
-                        <a:ext uri="{28A0092B-C50C-407E-A947-70E740481C1C}">
-                          <a14:useLocalDpi xmlns:a14="http://schemas.microsoft.com/office/drawing/2010/main" val="0"/>
-                        </a:ext>
-                      </a:extLst>
-                    </a:blip>
-                    <a:stretch>
-                      <a:fillRect/>
-                    </a:stretch>
-                  </pic:blipFill>
-                  <pic:spPr>
-                    <a:xfrm>
-                      <a:off x="0" y="0"/>
-                      <a:ext cx="5943600" cy="617220"/>
-                    </a:xfrm>
-                    <a:prstGeom prst="rect">
-                      <a:avLst/>
-                    </a:prstGeom>
-                  </pic:spPr>
-                </pic:pic>
-              </a:graphicData>
-            </a:graphic>
-          </wp:inline>
-        </w:drawing>
-      </w:r>
-    </w:p>
-    <w:p>
-      <w:r>
-        <w:rPr>
-          <w:b/>
-          <w:bCs/>
-        </w:rPr>
-        <w:t>Root Cause:</w:t>
-      </w:r>
-      <w:r>
-        <w:rPr>
-          <w:b/>
-          <w:bCs/>
-        </w:rPr>
-        <w:t xml:space="preserve"> </w:t>
-      </w:r>
-      <w:r>
-        <w:t>Timer interval and physics calculations mismatch.</w:t>
-      </w:r>
-    </w:p>
-    <w:p>
-      <w:r>
-        <w:rPr>
-          <w:b/>
-          <w:bCs/>
-        </w:rPr>
-        <w:t>Solution:</w:t>
-      </w:r>
-    </w:p>
-    <w:p>
-      <w:r>
-        <w:rPr>
-          <w:b/>
-          <w:bCs/>
-        </w:rPr>
-        <w:t>Result:</w:t>
-      </w:r>
-      <w:r>
-        <w:t> Smooth, predictable jumps.</w:t>
-      </w:r>
-    </w:p>
-    <w:p>
-      <w:r>
-        <w:rPr>
-          <w:noProof/>
-        </w:rPr>
-        <w:lastRenderedPageBreak/>
-        <w:drawing>
-          <wp:inline distT="0" distB="0" distL="0" distR="0" wp14:anchorId="585D9DA2" wp14:editId="739584AB">
-            <wp:extent cx="4069080" cy="2369820"/>
-            <wp:effectExtent l="0" t="0" r="7620" b="0"/>
-            <wp:docPr id="1729006456" name="Picture 15" descr="A computer screen shot of a program code&#10;&#10;AI-generated content may be incorrect."/>
-            <wp:cNvGraphicFramePr>
-              <a:graphicFrameLocks xmlns:a="http://schemas.openxmlformats.org/drawingml/2006/main" noChangeAspect="1"/>
-            </wp:cNvGraphicFramePr>
-            <a:graphic xmlns:a="http://schemas.openxmlformats.org/drawingml/2006/main">
-              <a:graphicData uri="http://schemas.openxmlformats.org/drawingml/2006/picture">
-                <pic:pic xmlns:pic="http://schemas.openxmlformats.org/drawingml/2006/picture">
-                  <pic:nvPicPr>
-                    <pic:cNvPr id="1729006456" name="Picture 15" descr="A computer screen shot of a program code&#10;&#10;AI-generated content may be incorrect."/>
-                    <pic:cNvPicPr/>
-                  </pic:nvPicPr>
-                  <pic:blipFill>
-                    <a:blip r:embed="rId19">
-                      <a:extLst>
-                        <a:ext uri="{28A0092B-C50C-407E-A947-70E740481C1C}">
-                          <a14:useLocalDpi xmlns:a14="http://schemas.microsoft.com/office/drawing/2010/main" val="0"/>
-                        </a:ext>
-                      </a:extLst>
-                    </a:blip>
-                    <a:stretch>
-                      <a:fillRect/>
-                    </a:stretch>
-                  </pic:blipFill>
-                  <pic:spPr>
-                    <a:xfrm>
-                      <a:off x="0" y="0"/>
-                      <a:ext cx="4069439" cy="2370029"/>
-                    </a:xfrm>
-                    <a:prstGeom prst="rect">
-                      <a:avLst/>
-                    </a:prstGeom>
-                  </pic:spPr>
-                </pic:pic>
-              </a:graphicData>
-            </a:graphic>
-          </wp:inline>
-        </w:drawing>
-      </w:r>
-    </w:p>
-    <w:p>
-      <w:r>
-        <w:pict w14:anchorId="5ED208A3">
-          <v:rect id="_x0000_i1040" style="width:0;height:.75pt" o:hralign="center" o:hrstd="t" o:hr="t" fillcolor="#a0a0a0" stroked="f"/>
-        </w:pict>
-      </w:r>
-    </w:p>
-    <w:p>
-      <w:pPr>
-        <w:rPr>
-          <w:b/>
-          <w:bCs/>
-        </w:rPr>
-      </w:pPr>
-      <w:r>
-        <w:rPr>
-          <w:b/>
-          <w:bCs/>
-        </w:rPr>
-        <w:t>Issue 6: Multiple Simultaneous Button Presses</w:t>
-      </w:r>
-    </w:p>
-    <w:p>
-      <w:r>
-        <w:rPr>
-          <w:b/>
-          <w:bCs/>
-        </w:rPr>
-        <w:t>Problem:</w:t>
-      </w:r>
-      <w:r>
-        <w:rPr>
-          <w:b/>
-          <w:bCs/>
-        </w:rPr>
-        <w:t xml:space="preserve"> </w:t>
-      </w:r>
-      <w:r>
-        <w:t>Holding multiple buttons caused conflicts.</w:t>
-      </w:r>
-    </w:p>
-    <w:p>
-      <w:r>
-        <w:rPr>
-          <w:noProof/>
-        </w:rPr>
-        <w:drawing>
-          <wp:inline distT="0" distB="0" distL="0" distR="0" wp14:anchorId="04951831" wp14:editId="3ABEA1F1">
-            <wp:extent cx="5943600" cy="546735"/>
-            <wp:effectExtent l="0" t="0" r="0" b="5715"/>
-            <wp:docPr id="687980690" name="Picture 16"/>
-            <wp:cNvGraphicFramePr>
-              <a:graphicFrameLocks xmlns:a="http://schemas.openxmlformats.org/drawingml/2006/main" noChangeAspect="1"/>
-            </wp:cNvGraphicFramePr>
-            <a:graphic xmlns:a="http://schemas.openxmlformats.org/drawingml/2006/main">
-              <a:graphicData uri="http://schemas.openxmlformats.org/drawingml/2006/picture">
-                <pic:pic xmlns:pic="http://schemas.openxmlformats.org/drawingml/2006/picture">
-                  <pic:nvPicPr>
-                    <pic:cNvPr id="687980690" name="Picture 687980690"/>
-                    <pic:cNvPicPr/>
-                  </pic:nvPicPr>
-                  <pic:blipFill>
-                    <a:blip r:embed="rId20">
-                      <a:extLst>
-                        <a:ext uri="{28A0092B-C50C-407E-A947-70E740481C1C}">
-                          <a14:useLocalDpi xmlns:a14="http://schemas.microsoft.com/office/drawing/2010/main" val="0"/>
-                        </a:ext>
-                      </a:extLst>
-                    </a:blip>
-                    <a:stretch>
-                      <a:fillRect/>
-                    </a:stretch>
-                  </pic:blipFill>
-                  <pic:spPr>
-                    <a:xfrm>
-                      <a:off x="0" y="0"/>
-                      <a:ext cx="5943600" cy="546735"/>
-                    </a:xfrm>
-                    <a:prstGeom prst="rect">
-                      <a:avLst/>
-                    </a:prstGeom>
-                  </pic:spPr>
-                </pic:pic>
-              </a:graphicData>
-            </a:graphic>
-          </wp:inline>
-        </w:drawing>
-      </w:r>
-    </w:p>
-    <w:p>
-      <w:r>
-        <w:rPr>
-          <w:b/>
-          <w:bCs/>
-        </w:rPr>
-        <w:t>Root Cause:</w:t>
-      </w:r>
-      <w:r>
-        <w:rPr>
-          <w:b/>
-          <w:bCs/>
-        </w:rPr>
-        <w:t xml:space="preserve"> </w:t>
-      </w:r>
-      <w:r>
-        <w:t>No state management for simultaneous inputs.</w:t>
-      </w:r>
-    </w:p>
-    <w:p>
-      <w:r>
-        <w:rPr>
-          <w:b/>
-          <w:bCs/>
-        </w:rPr>
-        <w:t>Solution:</w:t>
-      </w:r>
-    </w:p>
-    <w:p>
-      <w:r>
-        <w:rPr>
-          <w:noProof/>
-        </w:rPr>
-        <w:drawing>
-          <wp:inline distT="0" distB="0" distL="0" distR="0" wp14:anchorId="6EE24F57" wp14:editId="6E11CC38">
-            <wp:extent cx="3878579" cy="3299460"/>
-            <wp:effectExtent l="0" t="0" r="8255" b="0"/>
-            <wp:docPr id="190525535" name="Picture 17"/>
-            <wp:cNvGraphicFramePr>
-              <a:graphicFrameLocks xmlns:a="http://schemas.openxmlformats.org/drawingml/2006/main" noChangeAspect="1"/>
-            </wp:cNvGraphicFramePr>
-            <a:graphic xmlns:a="http://schemas.openxmlformats.org/drawingml/2006/main">
-              <a:graphicData uri="http://schemas.openxmlformats.org/drawingml/2006/picture">
-                <pic:pic xmlns:pic="http://schemas.openxmlformats.org/drawingml/2006/picture">
-                  <pic:nvPicPr>
-                    <pic:cNvPr id="190525535" name="Picture 190525535"/>
-                    <pic:cNvPicPr/>
-                  </pic:nvPicPr>
-                  <pic:blipFill>
-                    <a:blip r:embed="rId21">
-                      <a:extLst>
-                        <a:ext uri="{28A0092B-C50C-407E-A947-70E740481C1C}">
-                          <a14:useLocalDpi xmlns:a14="http://schemas.microsoft.com/office/drawing/2010/main" val="0"/>
-                        </a:ext>
-                      </a:extLst>
-                    </a:blip>
-                    <a:stretch>
-                      <a:fillRect/>
-                    </a:stretch>
-                  </pic:blipFill>
-                  <pic:spPr>
-                    <a:xfrm>
-                      <a:off x="0" y="0"/>
-                      <a:ext cx="3911397" cy="3327378"/>
-                    </a:xfrm>
-                    <a:prstGeom prst="rect">
-                      <a:avLst/>
-                    </a:prstGeom>
-                  </pic:spPr>
-                </pic:pic>
-              </a:graphicData>
-            </a:graphic>
-          </wp:inline>
-        </w:drawing>
-      </w:r>
-    </w:p>
-    <w:p>
-      <w:r>
-        <w:rPr>
-          <w:b/>
-          <w:bCs/>
-        </w:rPr>
-        <w:lastRenderedPageBreak/>
-        <w:t>Result:</w:t>
-      </w:r>
-      <w:r>
-        <w:t> Clean handling of simultaneous inputs.</w:t>
-      </w:r>
-    </w:p>
-    <w:p>
-      <w:r>
-        <w:pict w14:anchorId="3AA241DD">
-          <v:rect id="_x0000_i1041" style="width:0;height:.75pt" o:hralign="center" o:hrstd="t" o:hr="t" fillcolor="#a0a0a0" stroked="f"/>
-        </w:pict>
-      </w:r>
-    </w:p>
-    <w:p>
-      <w:pPr>
-        <w:rPr>
-          <w:b/>
-          <w:bCs/>
-        </w:rPr>
-      </w:pPr>
-      <w:r>
-        <w:rPr>
-          <w:b/>
-          <w:bCs/>
-        </w:rPr>
-        <w:t xml:space="preserve">Issue </w:t>
-      </w:r>
-      <w:r>
-        <w:rPr>
-          <w:b/>
-          <w:bCs/>
-        </w:rPr>
-        <w:t>7</w:t>
-      </w:r>
-      <w:r>
-        <w:rPr>
-          <w:b/>
-          <w:bCs/>
-        </w:rPr>
-        <w:t>: Character Base Height Calculation</w:t>
-      </w:r>
-    </w:p>
-    <w:p>
-      <w:proofErr w:type="gramStart"/>
-      <w:r>
-        <w:rPr>
-          <w:b/>
-          <w:bCs/>
-        </w:rPr>
-        <w:t>Problem:</w:t>
-      </w:r>
-      <w:r>
-        <w:t>Character</w:t>
-      </w:r>
-      <w:proofErr w:type="gramEnd"/>
-      <w:r>
-        <w:t xml:space="preserve"> size increased, but base height didn’t update, causing visual </w:t>
-      </w:r>
-      <w:proofErr w:type="gramStart"/>
-      <w:r>
-        <w:t>misalignment.</w:t>
-      </w:r>
-      <w:r>
-        <w:rPr>
-          <w:b/>
-          <w:bCs/>
-        </w:rPr>
-        <w:t>Symptoms</w:t>
-      </w:r>
-      <w:proofErr w:type="gramEnd"/>
-      <w:r>
-        <w:rPr>
-          <w:b/>
-          <w:bCs/>
-        </w:rPr>
-        <w:t>:</w:t>
-      </w:r>
-    </w:p>
-    <w:p>
-      <w:pPr>
-        <w:numPr>
-          <w:ilvl w:val="0"/>
-          <w:numId w:val="113"/>
-        </w:numPr>
-      </w:pPr>
-      <w:r>
-        <w:t>Character appeared floating after collecting mushrooms</w:t>
-      </w:r>
-    </w:p>
-    <w:p>
-      <w:pPr>
-        <w:numPr>
-          <w:ilvl w:val="0"/>
-          <w:numId w:val="114"/>
-        </w:numPr>
-      </w:pPr>
-      <w:r>
-        <w:t>Ground collision incorrect</w:t>
-      </w:r>
-    </w:p>
-    <w:p>
-      <w:r>
-        <w:rPr>
-          <w:b/>
-          <w:bCs/>
-        </w:rPr>
-        <w:t xml:space="preserve">Root </w:t>
-      </w:r>
-      <w:proofErr w:type="gramStart"/>
-      <w:r>
-        <w:rPr>
-          <w:b/>
-          <w:bCs/>
-        </w:rPr>
-        <w:t>Cause:</w:t>
-      </w:r>
-      <w:r>
-        <w:t>Base</w:t>
-      </w:r>
-      <w:proofErr w:type="gramEnd"/>
-      <w:r>
-        <w:t xml:space="preserve"> height not recalculated after size changes.</w:t>
-      </w:r>
-    </w:p>
-    <w:p>
-      <w:pPr>
-        <w:rPr>
-          <w:b/>
-          <w:bCs/>
-        </w:rPr>
-      </w:pPr>
-      <w:r>
-        <w:rPr>
-          <w:b/>
-          <w:bCs/>
-        </w:rPr>
-        <w:t>Solution:</w:t>
-      </w:r>
-    </w:p>
-    <w:p>
-      <w:r>
-        <w:rPr>
-          <w:noProof/>
-        </w:rPr>
-        <w:drawing>
-          <wp:inline distT="0" distB="0" distL="0" distR="0" wp14:anchorId="6FD19552" wp14:editId="09B73177">
-            <wp:extent cx="2888230" cy="594412"/>
-            <wp:effectExtent l="0" t="0" r="7620" b="0"/>
-            <wp:docPr id="28462334" name="Picture 18" descr="A black background with white text and colorful letters&#10;&#10;AI-generated content may be incorrect."/>
-            <wp:cNvGraphicFramePr>
-              <a:graphicFrameLocks xmlns:a="http://schemas.openxmlformats.org/drawingml/2006/main" noChangeAspect="1"/>
-            </wp:cNvGraphicFramePr>
-            <a:graphic xmlns:a="http://schemas.openxmlformats.org/drawingml/2006/main">
-              <a:graphicData uri="http://schemas.openxmlformats.org/drawingml/2006/picture">
-                <pic:pic xmlns:pic="http://schemas.openxmlformats.org/drawingml/2006/picture">
-                  <pic:nvPicPr>
-                    <pic:cNvPr id="28462334" name="Picture 18" descr="A black background with white text and colorful letters&#10;&#10;AI-generated content may be incorrect."/>
-                    <pic:cNvPicPr/>
-                  </pic:nvPicPr>
-                  <pic:blipFill>
-                    <a:blip r:embed="rId22">
-                      <a:extLst>
-                        <a:ext uri="{28A0092B-C50C-407E-A947-70E740481C1C}">
-                          <a14:useLocalDpi xmlns:a14="http://schemas.microsoft.com/office/drawing/2010/main" val="0"/>
-                        </a:ext>
-                      </a:extLst>
-                    </a:blip>
-                    <a:stretch>
-                      <a:fillRect/>
-                    </a:stretch>
-                  </pic:blipFill>
-                  <pic:spPr>
-                    <a:xfrm>
-                      <a:off x="0" y="0"/>
-                      <a:ext cx="2888230" cy="594412"/>
-                    </a:xfrm>
-                    <a:prstGeom prst="rect">
-                      <a:avLst/>
-                    </a:prstGeom>
-                  </pic:spPr>
-                </pic:pic>
-              </a:graphicData>
-            </a:graphic>
-          </wp:inline>
-        </w:drawing>
-      </w:r>
-    </w:p>
-    <w:p>
-      <w:r>
-        <w:rPr>
-          <w:b/>
-          <w:bCs/>
-        </w:rPr>
-        <w:t>Result:</w:t>
-      </w:r>
-      <w:r>
-        <w:t> Proper alignment regardless of character size.</w:t>
-      </w:r>
-    </w:p>
-    <w:p>
-      <w:r>
-        <w:pict w14:anchorId="5C77B9C4">
-          <v:rect id="_x0000_i1042" style="width:0;height:.75pt" o:hralign="center" o:hrstd="t" o:hr="t" fillcolor="#a0a0a0" stroked="f"/>
-        </w:pict>
-      </w:r>
-    </w:p>
-    <w:p/>
     <w:sectPr>
       <w:pgSz w:w="12240" w:h="15840"/>
       <w:pgMar w:top="1440" w:right="1440" w:bottom="1440" w:left="1440" w:header="720" w:footer="720" w:gutter="0"/>
@@ -3331,12 +2402,12 @@
 <w:numbering xmlns:wpc="http://schemas.microsoft.com/office/word/2010/wordprocessingCanvas" xmlns:cx="http://schemas.microsoft.com/office/drawing/2014/chartex" xmlns:cx1="http://schemas.microsoft.com/office/drawing/2015/9/8/chartex" xmlns:cx2="http://schemas.microsoft.com/office/drawing/2015/10/21/chartex" xmlns:cx3="http://schemas.microsoft.com/office/drawing/2016/5/9/chartex" xmlns:cx4="http://schemas.microsoft.com/office/drawing/2016/5/10/chartex" xmlns:cx5="http://schemas.microsoft.com/office/drawing/2016/5/11/chartex" xmlns:cx6="http://schemas.microsoft.com/office/drawing/2016/5/12/chartex" xmlns:cx7="http://schemas.microsoft.com/office/drawing/2016/5/13/chartex" xmlns:cx8="http://schemas.microsoft.com/office/drawing/2016/5/14/chartex" xmlns:mc="http://schemas.openxmlformats.org/markup-compatibility/2006" xmlns:aink="http://schemas.microsoft.com/office/drawing/2016/ink" xmlns:am3d="http://schemas.microsoft.com/office/drawing/2017/model3d" xmlns:o="urn:schemas-microsoft-com:office:office" xmlns:oel="http://schemas.microsoft.com/office/2019/extlst" xmlns:r="http://schemas.openxmlformats.org/officeDocument/2006/relationships" xmlns:m="http://schemas.openxmlformats.org/officeDocument/2006/math" xmlns:v="urn:schemas-microsoft-com:vml" xmlns:wp14="http://schemas.microsoft.com/office/word/2010/wordprocessingDrawing" xmlns:wp="http://schemas.openxmlformats.org/drawingml/2006/wordprocessingDrawing" xmlns:w10="urn:schemas-microsoft-com:office:word" xmlns:w="http://schemas.openxmlformats.org/wordprocessingml/2006/main" xmlns:w14="http://schemas.microsoft.com/office/word/2010/wordml" xmlns:w15="http://schemas.microsoft.com/office/word/2012/wordml" xmlns:w16cex="http://schemas.microsoft.com/office/word/2018/wordml/cex" xmlns:w16cid="http://schemas.microsoft.com/office/word/2016/wordml/cid" xmlns:w16="http://schemas.microsoft.com/office/word/2018/wordml" xmlns:w16du="http://schemas.microsoft.com/office/word/2023/wordml/word16du" xmlns:w16sdtdh="http://schemas.microsoft.com/office/word/2020/wordml/sdtdatahash" xmlns:w16sdtfl="http://schemas.microsoft.com/office/word/2024/wordml/sdtformatlock" xmlns:w16se="http://schemas.microsoft.com/office/word/2015/wordml/symex" xmlns:wpg="http://schemas.microsoft.com/office/word/2010/wordprocessingGroup" xmlns:wpi="http://schemas.microsoft.com/office/word/2010/wordprocessingInk" xmlns:wne="http://schemas.microsoft.com/office/word/2006/wordml" xmlns:wps="http://schemas.microsoft.com/office/word/2010/wordprocessingShape" mc:Ignorable="w14 w15 w16se w16cid w16 w16cex w16sdtdh w16sdtfl w16du wp14">
   <w:numPicBullet w:numPicBulletId="0">
     <w:pict>
-      <v:rect id="_x0000_i1026" style="width:0;height:1.5pt" o:hralign="center" o:bullet="t" o:hrstd="t" o:hr="t" fillcolor="#a0a0a0" stroked="f"/>
+      <v:rect id="_x0000_i1150" style="width:0;height:1.5pt" o:hralign="center" o:bullet="t" o:hrstd="t" o:hr="t" fillcolor="#a0a0a0" stroked="f"/>
     </w:pict>
   </w:numPicBullet>
   <w:numPicBullet w:numPicBulletId="1">
     <w:pict>
-      <v:rect id="_x0000_i1027" style="width:0;height:.75pt" o:hralign="center" o:bullet="t" o:hrstd="t" o:hr="t" fillcolor="#a0a0a0" stroked="f"/>
+      <v:rect id="_x0000_i1151" style="width:0;height:.75pt" o:hralign="center" o:bullet="t" o:hrstd="t" o:hr="t" fillcolor="#a0a0a0" stroked="f"/>
     </w:pict>
   </w:numPicBullet>
   <w:abstractNum w:abstractNumId="0" w15:restartNumberingAfterBreak="0">
@@ -12403,6 +11474,119 @@
     </w:lvl>
   </w:abstractNum>
   <w:abstractNum w:abstractNumId="63" w15:restartNumberingAfterBreak="0">
+    <w:nsid w:val="42DE00AE"/>
+    <w:multiLevelType w:val="multilevel"/>
+    <w:tmpl w:val="9D6A56FC"/>
+    <w:lvl w:ilvl="0">
+      <w:start w:val="1"/>
+      <w:numFmt w:val="decimal"/>
+      <w:lvlText w:val="%1."/>
+      <w:lvlJc w:val="left"/>
+      <w:pPr>
+        <w:tabs>
+          <w:tab w:val="num" w:pos="720"/>
+        </w:tabs>
+        <w:ind w:left="720" w:hanging="360"/>
+      </w:pPr>
+    </w:lvl>
+    <w:lvl w:ilvl="1" w:tentative="1">
+      <w:start w:val="1"/>
+      <w:numFmt w:val="decimal"/>
+      <w:lvlText w:val="%2."/>
+      <w:lvlJc w:val="left"/>
+      <w:pPr>
+        <w:tabs>
+          <w:tab w:val="num" w:pos="1440"/>
+        </w:tabs>
+        <w:ind w:left="1440" w:hanging="360"/>
+      </w:pPr>
+    </w:lvl>
+    <w:lvl w:ilvl="2" w:tentative="1">
+      <w:start w:val="1"/>
+      <w:numFmt w:val="decimal"/>
+      <w:lvlText w:val="%3."/>
+      <w:lvlJc w:val="left"/>
+      <w:pPr>
+        <w:tabs>
+          <w:tab w:val="num" w:pos="2160"/>
+        </w:tabs>
+        <w:ind w:left="2160" w:hanging="360"/>
+      </w:pPr>
+    </w:lvl>
+    <w:lvl w:ilvl="3" w:tentative="1">
+      <w:start w:val="1"/>
+      <w:numFmt w:val="decimal"/>
+      <w:lvlText w:val="%4."/>
+      <w:lvlJc w:val="left"/>
+      <w:pPr>
+        <w:tabs>
+          <w:tab w:val="num" w:pos="2880"/>
+        </w:tabs>
+        <w:ind w:left="2880" w:hanging="360"/>
+      </w:pPr>
+    </w:lvl>
+    <w:lvl w:ilvl="4" w:tentative="1">
+      <w:start w:val="1"/>
+      <w:numFmt w:val="decimal"/>
+      <w:lvlText w:val="%5."/>
+      <w:lvlJc w:val="left"/>
+      <w:pPr>
+        <w:tabs>
+          <w:tab w:val="num" w:pos="3600"/>
+        </w:tabs>
+        <w:ind w:left="3600" w:hanging="360"/>
+      </w:pPr>
+    </w:lvl>
+    <w:lvl w:ilvl="5" w:tentative="1">
+      <w:start w:val="1"/>
+      <w:numFmt w:val="decimal"/>
+      <w:lvlText w:val="%6."/>
+      <w:lvlJc w:val="left"/>
+      <w:pPr>
+        <w:tabs>
+          <w:tab w:val="num" w:pos="4320"/>
+        </w:tabs>
+        <w:ind w:left="4320" w:hanging="360"/>
+      </w:pPr>
+    </w:lvl>
+    <w:lvl w:ilvl="6" w:tentative="1">
+      <w:start w:val="1"/>
+      <w:numFmt w:val="decimal"/>
+      <w:lvlText w:val="%7."/>
+      <w:lvlJc w:val="left"/>
+      <w:pPr>
+        <w:tabs>
+          <w:tab w:val="num" w:pos="5040"/>
+        </w:tabs>
+        <w:ind w:left="5040" w:hanging="360"/>
+      </w:pPr>
+    </w:lvl>
+    <w:lvl w:ilvl="7" w:tentative="1">
+      <w:start w:val="1"/>
+      <w:numFmt w:val="decimal"/>
+      <w:lvlText w:val="%8."/>
+      <w:lvlJc w:val="left"/>
+      <w:pPr>
+        <w:tabs>
+          <w:tab w:val="num" w:pos="5760"/>
+        </w:tabs>
+        <w:ind w:left="5760" w:hanging="360"/>
+      </w:pPr>
+    </w:lvl>
+    <w:lvl w:ilvl="8" w:tentative="1">
+      <w:start w:val="1"/>
+      <w:numFmt w:val="decimal"/>
+      <w:lvlText w:val="%9."/>
+      <w:lvlJc w:val="left"/>
+      <w:pPr>
+        <w:tabs>
+          <w:tab w:val="num" w:pos="6480"/>
+        </w:tabs>
+        <w:ind w:left="6480" w:hanging="360"/>
+      </w:pPr>
+    </w:lvl>
+  </w:abstractNum>
+  <w:abstractNum w:abstractNumId="64" w15:restartNumberingAfterBreak="0">
     <w:nsid w:val="430B34CD"/>
     <w:multiLevelType w:val="multilevel"/>
     <w:tmpl w:val="A9B033F8"/>
@@ -12551,7 +11735,7 @@
       </w:rPr>
     </w:lvl>
   </w:abstractNum>
-  <w:abstractNum w:abstractNumId="64" w15:restartNumberingAfterBreak="0">
+  <w:abstractNum w:abstractNumId="65" w15:restartNumberingAfterBreak="0">
     <w:nsid w:val="43683F7D"/>
     <w:multiLevelType w:val="multilevel"/>
     <w:tmpl w:val="B2FAD89C"/>
@@ -12700,7 +11884,7 @@
       </w:rPr>
     </w:lvl>
   </w:abstractNum>
-  <w:abstractNum w:abstractNumId="65" w15:restartNumberingAfterBreak="0">
+  <w:abstractNum w:abstractNumId="66" w15:restartNumberingAfterBreak="0">
     <w:nsid w:val="44397EB2"/>
     <w:multiLevelType w:val="multilevel"/>
     <w:tmpl w:val="8132BC5C"/>
@@ -12849,7 +12033,7 @@
       </w:rPr>
     </w:lvl>
   </w:abstractNum>
-  <w:abstractNum w:abstractNumId="66" w15:restartNumberingAfterBreak="0">
+  <w:abstractNum w:abstractNumId="67" w15:restartNumberingAfterBreak="0">
     <w:nsid w:val="44913E78"/>
     <w:multiLevelType w:val="multilevel"/>
     <w:tmpl w:val="6186A9D6"/>
@@ -12998,7 +12182,7 @@
       </w:rPr>
     </w:lvl>
   </w:abstractNum>
-  <w:abstractNum w:abstractNumId="67" w15:restartNumberingAfterBreak="0">
+  <w:abstractNum w:abstractNumId="68" w15:restartNumberingAfterBreak="0">
     <w:nsid w:val="44942F23"/>
     <w:multiLevelType w:val="multilevel"/>
     <w:tmpl w:val="07FEE814"/>
@@ -13147,7 +12331,7 @@
       </w:rPr>
     </w:lvl>
   </w:abstractNum>
-  <w:abstractNum w:abstractNumId="68" w15:restartNumberingAfterBreak="0">
+  <w:abstractNum w:abstractNumId="69" w15:restartNumberingAfterBreak="0">
     <w:nsid w:val="47164BDB"/>
     <w:multiLevelType w:val="multilevel"/>
     <w:tmpl w:val="B79C5A12"/>
@@ -13296,7 +12480,7 @@
       </w:rPr>
     </w:lvl>
   </w:abstractNum>
-  <w:abstractNum w:abstractNumId="69" w15:restartNumberingAfterBreak="0">
+  <w:abstractNum w:abstractNumId="70" w15:restartNumberingAfterBreak="0">
     <w:nsid w:val="47E86033"/>
     <w:multiLevelType w:val="multilevel"/>
     <w:tmpl w:val="7F3CC5D2"/>
@@ -13445,7 +12629,7 @@
       </w:rPr>
     </w:lvl>
   </w:abstractNum>
-  <w:abstractNum w:abstractNumId="70" w15:restartNumberingAfterBreak="0">
+  <w:abstractNum w:abstractNumId="71" w15:restartNumberingAfterBreak="0">
     <w:nsid w:val="48A22930"/>
     <w:multiLevelType w:val="multilevel"/>
     <w:tmpl w:val="B3D808AC"/>
@@ -13594,7 +12778,7 @@
       </w:rPr>
     </w:lvl>
   </w:abstractNum>
-  <w:abstractNum w:abstractNumId="71" w15:restartNumberingAfterBreak="0">
+  <w:abstractNum w:abstractNumId="72" w15:restartNumberingAfterBreak="0">
     <w:nsid w:val="491A337A"/>
     <w:multiLevelType w:val="multilevel"/>
     <w:tmpl w:val="2500C336"/>
@@ -13743,7 +12927,7 @@
       </w:rPr>
     </w:lvl>
   </w:abstractNum>
-  <w:abstractNum w:abstractNumId="72" w15:restartNumberingAfterBreak="0">
+  <w:abstractNum w:abstractNumId="73" w15:restartNumberingAfterBreak="0">
     <w:nsid w:val="4A26467B"/>
     <w:multiLevelType w:val="multilevel"/>
     <w:tmpl w:val="604EF6C0"/>
@@ -13892,7 +13076,7 @@
       </w:rPr>
     </w:lvl>
   </w:abstractNum>
-  <w:abstractNum w:abstractNumId="73" w15:restartNumberingAfterBreak="0">
+  <w:abstractNum w:abstractNumId="74" w15:restartNumberingAfterBreak="0">
     <w:nsid w:val="4FD73039"/>
     <w:multiLevelType w:val="multilevel"/>
     <w:tmpl w:val="4BD6CB48"/>
@@ -14041,7 +13225,7 @@
       </w:rPr>
     </w:lvl>
   </w:abstractNum>
-  <w:abstractNum w:abstractNumId="74" w15:restartNumberingAfterBreak="0">
+  <w:abstractNum w:abstractNumId="75" w15:restartNumberingAfterBreak="0">
     <w:nsid w:val="526B29A1"/>
     <w:multiLevelType w:val="multilevel"/>
     <w:tmpl w:val="64EC1EEC"/>
@@ -14190,7 +13374,7 @@
       </w:rPr>
     </w:lvl>
   </w:abstractNum>
-  <w:abstractNum w:abstractNumId="75" w15:restartNumberingAfterBreak="0">
+  <w:abstractNum w:abstractNumId="76" w15:restartNumberingAfterBreak="0">
     <w:nsid w:val="53E65E70"/>
     <w:multiLevelType w:val="multilevel"/>
     <w:tmpl w:val="6FCA1B4E"/>
@@ -14339,7 +13523,7 @@
       </w:rPr>
     </w:lvl>
   </w:abstractNum>
-  <w:abstractNum w:abstractNumId="76" w15:restartNumberingAfterBreak="0">
+  <w:abstractNum w:abstractNumId="77" w15:restartNumberingAfterBreak="0">
     <w:nsid w:val="549232EF"/>
     <w:multiLevelType w:val="multilevel"/>
     <w:tmpl w:val="7EB0B154"/>
@@ -14452,7 +13636,7 @@
       </w:pPr>
     </w:lvl>
   </w:abstractNum>
-  <w:abstractNum w:abstractNumId="77" w15:restartNumberingAfterBreak="0">
+  <w:abstractNum w:abstractNumId="78" w15:restartNumberingAfterBreak="0">
     <w:nsid w:val="54FD28EE"/>
     <w:multiLevelType w:val="multilevel"/>
     <w:tmpl w:val="C478B112"/>
@@ -14601,7 +13785,7 @@
       </w:rPr>
     </w:lvl>
   </w:abstractNum>
-  <w:abstractNum w:abstractNumId="78" w15:restartNumberingAfterBreak="0">
+  <w:abstractNum w:abstractNumId="79" w15:restartNumberingAfterBreak="0">
     <w:nsid w:val="5524026B"/>
     <w:multiLevelType w:val="multilevel"/>
     <w:tmpl w:val="FD542570"/>
@@ -14750,7 +13934,7 @@
       </w:rPr>
     </w:lvl>
   </w:abstractNum>
-  <w:abstractNum w:abstractNumId="79" w15:restartNumberingAfterBreak="0">
+  <w:abstractNum w:abstractNumId="80" w15:restartNumberingAfterBreak="0">
     <w:nsid w:val="556960FF"/>
     <w:multiLevelType w:val="multilevel"/>
     <w:tmpl w:val="AAE48B1A"/>
@@ -14863,7 +14047,7 @@
       </w:pPr>
     </w:lvl>
   </w:abstractNum>
-  <w:abstractNum w:abstractNumId="80" w15:restartNumberingAfterBreak="0">
+  <w:abstractNum w:abstractNumId="81" w15:restartNumberingAfterBreak="0">
     <w:nsid w:val="55A86336"/>
     <w:multiLevelType w:val="multilevel"/>
     <w:tmpl w:val="A5789DBC"/>
@@ -15012,7 +14196,7 @@
       </w:rPr>
     </w:lvl>
   </w:abstractNum>
-  <w:abstractNum w:abstractNumId="81" w15:restartNumberingAfterBreak="0">
+  <w:abstractNum w:abstractNumId="82" w15:restartNumberingAfterBreak="0">
     <w:nsid w:val="55B71678"/>
     <w:multiLevelType w:val="multilevel"/>
     <w:tmpl w:val="74DCB846"/>
@@ -15161,7 +14345,7 @@
       </w:rPr>
     </w:lvl>
   </w:abstractNum>
-  <w:abstractNum w:abstractNumId="82" w15:restartNumberingAfterBreak="0">
+  <w:abstractNum w:abstractNumId="83" w15:restartNumberingAfterBreak="0">
     <w:nsid w:val="57005A5C"/>
     <w:multiLevelType w:val="multilevel"/>
     <w:tmpl w:val="98BE2560"/>
@@ -15310,7 +14494,7 @@
       </w:rPr>
     </w:lvl>
   </w:abstractNum>
-  <w:abstractNum w:abstractNumId="83" w15:restartNumberingAfterBreak="0">
+  <w:abstractNum w:abstractNumId="84" w15:restartNumberingAfterBreak="0">
     <w:nsid w:val="572874BF"/>
     <w:multiLevelType w:val="multilevel"/>
     <w:tmpl w:val="2E94485A"/>
@@ -15423,7 +14607,7 @@
       </w:pPr>
     </w:lvl>
   </w:abstractNum>
-  <w:abstractNum w:abstractNumId="84" w15:restartNumberingAfterBreak="0">
+  <w:abstractNum w:abstractNumId="85" w15:restartNumberingAfterBreak="0">
     <w:nsid w:val="58796584"/>
     <w:multiLevelType w:val="multilevel"/>
     <w:tmpl w:val="AE043A5E"/>
@@ -15572,7 +14756,7 @@
       </w:rPr>
     </w:lvl>
   </w:abstractNum>
-  <w:abstractNum w:abstractNumId="85" w15:restartNumberingAfterBreak="0">
+  <w:abstractNum w:abstractNumId="86" w15:restartNumberingAfterBreak="0">
     <w:nsid w:val="5A466BF1"/>
     <w:multiLevelType w:val="multilevel"/>
     <w:tmpl w:val="B5F04ACE"/>
@@ -15721,7 +14905,7 @@
       </w:rPr>
     </w:lvl>
   </w:abstractNum>
-  <w:abstractNum w:abstractNumId="86" w15:restartNumberingAfterBreak="0">
+  <w:abstractNum w:abstractNumId="87" w15:restartNumberingAfterBreak="0">
     <w:nsid w:val="5B7E3E29"/>
     <w:multiLevelType w:val="multilevel"/>
     <w:tmpl w:val="D5384174"/>
@@ -15870,7 +15054,7 @@
       </w:rPr>
     </w:lvl>
   </w:abstractNum>
-  <w:abstractNum w:abstractNumId="87" w15:restartNumberingAfterBreak="0">
+  <w:abstractNum w:abstractNumId="88" w15:restartNumberingAfterBreak="0">
     <w:nsid w:val="5C237BD6"/>
     <w:multiLevelType w:val="multilevel"/>
     <w:tmpl w:val="4E20879C"/>
@@ -16019,7 +15203,7 @@
       </w:rPr>
     </w:lvl>
   </w:abstractNum>
-  <w:abstractNum w:abstractNumId="88" w15:restartNumberingAfterBreak="0">
+  <w:abstractNum w:abstractNumId="89" w15:restartNumberingAfterBreak="0">
     <w:nsid w:val="5CD50F53"/>
     <w:multiLevelType w:val="multilevel"/>
     <w:tmpl w:val="49107D0C"/>
@@ -16132,7 +15316,7 @@
       </w:pPr>
     </w:lvl>
   </w:abstractNum>
-  <w:abstractNum w:abstractNumId="89" w15:restartNumberingAfterBreak="0">
+  <w:abstractNum w:abstractNumId="90" w15:restartNumberingAfterBreak="0">
     <w:nsid w:val="5D4435E2"/>
     <w:multiLevelType w:val="multilevel"/>
     <w:tmpl w:val="DD1401E8"/>
@@ -16281,7 +15465,7 @@
       </w:rPr>
     </w:lvl>
   </w:abstractNum>
-  <w:abstractNum w:abstractNumId="90" w15:restartNumberingAfterBreak="0">
+  <w:abstractNum w:abstractNumId="91" w15:restartNumberingAfterBreak="0">
     <w:nsid w:val="5DAC6A72"/>
     <w:multiLevelType w:val="multilevel"/>
     <w:tmpl w:val="A922FBE2"/>
@@ -16394,7 +15578,7 @@
       </w:pPr>
     </w:lvl>
   </w:abstractNum>
-  <w:abstractNum w:abstractNumId="91" w15:restartNumberingAfterBreak="0">
+  <w:abstractNum w:abstractNumId="92" w15:restartNumberingAfterBreak="0">
     <w:nsid w:val="5DEE4419"/>
     <w:multiLevelType w:val="multilevel"/>
     <w:tmpl w:val="48FED068"/>
@@ -16543,7 +15727,7 @@
       </w:rPr>
     </w:lvl>
   </w:abstractNum>
-  <w:abstractNum w:abstractNumId="92" w15:restartNumberingAfterBreak="0">
+  <w:abstractNum w:abstractNumId="93" w15:restartNumberingAfterBreak="0">
     <w:nsid w:val="5E5479AD"/>
     <w:multiLevelType w:val="multilevel"/>
     <w:tmpl w:val="5562E644"/>
@@ -16692,7 +15876,7 @@
       </w:rPr>
     </w:lvl>
   </w:abstractNum>
-  <w:abstractNum w:abstractNumId="93" w15:restartNumberingAfterBreak="0">
+  <w:abstractNum w:abstractNumId="94" w15:restartNumberingAfterBreak="0">
     <w:nsid w:val="5E6B6AB4"/>
     <w:multiLevelType w:val="multilevel"/>
     <w:tmpl w:val="7C8A5B1C"/>
@@ -16841,7 +16025,7 @@
       </w:rPr>
     </w:lvl>
   </w:abstractNum>
-  <w:abstractNum w:abstractNumId="94" w15:restartNumberingAfterBreak="0">
+  <w:abstractNum w:abstractNumId="95" w15:restartNumberingAfterBreak="0">
     <w:nsid w:val="5E7A282F"/>
     <w:multiLevelType w:val="multilevel"/>
     <w:tmpl w:val="7F0EAFD8"/>
@@ -16990,7 +16174,7 @@
       </w:rPr>
     </w:lvl>
   </w:abstractNum>
-  <w:abstractNum w:abstractNumId="95" w15:restartNumberingAfterBreak="0">
+  <w:abstractNum w:abstractNumId="96" w15:restartNumberingAfterBreak="0">
     <w:nsid w:val="619A133F"/>
     <w:multiLevelType w:val="multilevel"/>
     <w:tmpl w:val="1CF89B58"/>
@@ -17139,7 +16323,7 @@
       </w:rPr>
     </w:lvl>
   </w:abstractNum>
-  <w:abstractNum w:abstractNumId="96" w15:restartNumberingAfterBreak="0">
+  <w:abstractNum w:abstractNumId="97" w15:restartNumberingAfterBreak="0">
     <w:nsid w:val="63032494"/>
     <w:multiLevelType w:val="multilevel"/>
     <w:tmpl w:val="E970EEBE"/>
@@ -17288,7 +16472,7 @@
       </w:rPr>
     </w:lvl>
   </w:abstractNum>
-  <w:abstractNum w:abstractNumId="97" w15:restartNumberingAfterBreak="0">
+  <w:abstractNum w:abstractNumId="98" w15:restartNumberingAfterBreak="0">
     <w:nsid w:val="630A370C"/>
     <w:multiLevelType w:val="multilevel"/>
     <w:tmpl w:val="059CABAC"/>
@@ -17437,7 +16621,7 @@
       </w:rPr>
     </w:lvl>
   </w:abstractNum>
-  <w:abstractNum w:abstractNumId="98" w15:restartNumberingAfterBreak="0">
+  <w:abstractNum w:abstractNumId="99" w15:restartNumberingAfterBreak="0">
     <w:nsid w:val="64403303"/>
     <w:multiLevelType w:val="multilevel"/>
     <w:tmpl w:val="8D6CF5CC"/>
@@ -17586,7 +16770,7 @@
       </w:rPr>
     </w:lvl>
   </w:abstractNum>
-  <w:abstractNum w:abstractNumId="99" w15:restartNumberingAfterBreak="0">
+  <w:abstractNum w:abstractNumId="100" w15:restartNumberingAfterBreak="0">
     <w:nsid w:val="65663C46"/>
     <w:multiLevelType w:val="hybridMultilevel"/>
     <w:tmpl w:val="FC26FC8C"/>
@@ -17699,7 +16883,7 @@
       </w:rPr>
     </w:lvl>
   </w:abstractNum>
-  <w:abstractNum w:abstractNumId="100" w15:restartNumberingAfterBreak="0">
+  <w:abstractNum w:abstractNumId="101" w15:restartNumberingAfterBreak="0">
     <w:nsid w:val="657F16BA"/>
     <w:multiLevelType w:val="multilevel"/>
     <w:tmpl w:val="0C6CCCA0"/>
@@ -17848,7 +17032,7 @@
       </w:rPr>
     </w:lvl>
   </w:abstractNum>
-  <w:abstractNum w:abstractNumId="101" w15:restartNumberingAfterBreak="0">
+  <w:abstractNum w:abstractNumId="102" w15:restartNumberingAfterBreak="0">
     <w:nsid w:val="675167F6"/>
     <w:multiLevelType w:val="multilevel"/>
     <w:tmpl w:val="3F867AA2"/>
@@ -17997,7 +17181,7 @@
       </w:rPr>
     </w:lvl>
   </w:abstractNum>
-  <w:abstractNum w:abstractNumId="102" w15:restartNumberingAfterBreak="0">
+  <w:abstractNum w:abstractNumId="103" w15:restartNumberingAfterBreak="0">
     <w:nsid w:val="68640B74"/>
     <w:multiLevelType w:val="multilevel"/>
     <w:tmpl w:val="1F74FE0C"/>
@@ -18146,7 +17330,7 @@
       </w:rPr>
     </w:lvl>
   </w:abstractNum>
-  <w:abstractNum w:abstractNumId="103" w15:restartNumberingAfterBreak="0">
+  <w:abstractNum w:abstractNumId="104" w15:restartNumberingAfterBreak="0">
     <w:nsid w:val="690E1ECC"/>
     <w:multiLevelType w:val="multilevel"/>
     <w:tmpl w:val="77E4F092"/>
@@ -18295,7 +17479,7 @@
       </w:rPr>
     </w:lvl>
   </w:abstractNum>
-  <w:abstractNum w:abstractNumId="104" w15:restartNumberingAfterBreak="0">
+  <w:abstractNum w:abstractNumId="105" w15:restartNumberingAfterBreak="0">
     <w:nsid w:val="6ACA05D1"/>
     <w:multiLevelType w:val="multilevel"/>
     <w:tmpl w:val="C1209124"/>
@@ -18444,7 +17628,7 @@
       </w:rPr>
     </w:lvl>
   </w:abstractNum>
-  <w:abstractNum w:abstractNumId="105" w15:restartNumberingAfterBreak="0">
+  <w:abstractNum w:abstractNumId="106" w15:restartNumberingAfterBreak="0">
     <w:nsid w:val="6AD35C8F"/>
     <w:multiLevelType w:val="multilevel"/>
     <w:tmpl w:val="65D2C766"/>
@@ -18593,7 +17777,7 @@
       </w:rPr>
     </w:lvl>
   </w:abstractNum>
-  <w:abstractNum w:abstractNumId="106" w15:restartNumberingAfterBreak="0">
+  <w:abstractNum w:abstractNumId="107" w15:restartNumberingAfterBreak="0">
     <w:nsid w:val="6B920E78"/>
     <w:multiLevelType w:val="multilevel"/>
     <w:tmpl w:val="9356ECFC"/>
@@ -18742,7 +17926,7 @@
       </w:rPr>
     </w:lvl>
   </w:abstractNum>
-  <w:abstractNum w:abstractNumId="107" w15:restartNumberingAfterBreak="0">
+  <w:abstractNum w:abstractNumId="108" w15:restartNumberingAfterBreak="0">
     <w:nsid w:val="6C401B77"/>
     <w:multiLevelType w:val="multilevel"/>
     <w:tmpl w:val="9D66D1EC"/>
@@ -18891,7 +18075,7 @@
       </w:rPr>
     </w:lvl>
   </w:abstractNum>
-  <w:abstractNum w:abstractNumId="108" w15:restartNumberingAfterBreak="0">
+  <w:abstractNum w:abstractNumId="109" w15:restartNumberingAfterBreak="0">
     <w:nsid w:val="6E475905"/>
     <w:multiLevelType w:val="multilevel"/>
     <w:tmpl w:val="BDB43CBA"/>
@@ -19040,7 +18224,7 @@
       </w:rPr>
     </w:lvl>
   </w:abstractNum>
-  <w:abstractNum w:abstractNumId="109" w15:restartNumberingAfterBreak="0">
+  <w:abstractNum w:abstractNumId="110" w15:restartNumberingAfterBreak="0">
     <w:nsid w:val="6F205FDC"/>
     <w:multiLevelType w:val="multilevel"/>
     <w:tmpl w:val="A99C69A0"/>
@@ -19189,7 +18373,7 @@
       </w:rPr>
     </w:lvl>
   </w:abstractNum>
-  <w:abstractNum w:abstractNumId="110" w15:restartNumberingAfterBreak="0">
+  <w:abstractNum w:abstractNumId="111" w15:restartNumberingAfterBreak="0">
     <w:nsid w:val="7017620E"/>
     <w:multiLevelType w:val="multilevel"/>
     <w:tmpl w:val="07C0CC74"/>
@@ -19338,7 +18522,7 @@
       </w:rPr>
     </w:lvl>
   </w:abstractNum>
-  <w:abstractNum w:abstractNumId="111" w15:restartNumberingAfterBreak="0">
+  <w:abstractNum w:abstractNumId="112" w15:restartNumberingAfterBreak="0">
     <w:nsid w:val="71953A69"/>
     <w:multiLevelType w:val="multilevel"/>
     <w:tmpl w:val="2242861C"/>
@@ -19487,7 +18671,7 @@
       </w:rPr>
     </w:lvl>
   </w:abstractNum>
-  <w:abstractNum w:abstractNumId="112" w15:restartNumberingAfterBreak="0">
+  <w:abstractNum w:abstractNumId="113" w15:restartNumberingAfterBreak="0">
     <w:nsid w:val="732529F6"/>
     <w:multiLevelType w:val="multilevel"/>
     <w:tmpl w:val="F7A03EB4"/>
@@ -19636,7 +18820,7 @@
       </w:rPr>
     </w:lvl>
   </w:abstractNum>
-  <w:abstractNum w:abstractNumId="113" w15:restartNumberingAfterBreak="0">
+  <w:abstractNum w:abstractNumId="114" w15:restartNumberingAfterBreak="0">
     <w:nsid w:val="74523720"/>
     <w:multiLevelType w:val="multilevel"/>
     <w:tmpl w:val="F93E5244"/>
@@ -19785,7 +18969,7 @@
       </w:rPr>
     </w:lvl>
   </w:abstractNum>
-  <w:abstractNum w:abstractNumId="114" w15:restartNumberingAfterBreak="0">
+  <w:abstractNum w:abstractNumId="115" w15:restartNumberingAfterBreak="0">
     <w:nsid w:val="7658543D"/>
     <w:multiLevelType w:val="multilevel"/>
     <w:tmpl w:val="C234CFD8"/>
@@ -19934,7 +19118,7 @@
       </w:rPr>
     </w:lvl>
   </w:abstractNum>
-  <w:abstractNum w:abstractNumId="115" w15:restartNumberingAfterBreak="0">
+  <w:abstractNum w:abstractNumId="116" w15:restartNumberingAfterBreak="0">
     <w:nsid w:val="76A72C49"/>
     <w:multiLevelType w:val="multilevel"/>
     <w:tmpl w:val="2D580FDC"/>
@@ -20083,7 +19267,7 @@
       </w:rPr>
     </w:lvl>
   </w:abstractNum>
-  <w:abstractNum w:abstractNumId="116" w15:restartNumberingAfterBreak="0">
+  <w:abstractNum w:abstractNumId="117" w15:restartNumberingAfterBreak="0">
     <w:nsid w:val="77165279"/>
     <w:multiLevelType w:val="multilevel"/>
     <w:tmpl w:val="6B3E8FA6"/>
@@ -20232,7 +19416,7 @@
       </w:rPr>
     </w:lvl>
   </w:abstractNum>
-  <w:abstractNum w:abstractNumId="117" w15:restartNumberingAfterBreak="0">
+  <w:abstractNum w:abstractNumId="118" w15:restartNumberingAfterBreak="0">
     <w:nsid w:val="77EC57E3"/>
     <w:multiLevelType w:val="multilevel"/>
     <w:tmpl w:val="BE08F12E"/>
@@ -20381,7 +19565,7 @@
       </w:rPr>
     </w:lvl>
   </w:abstractNum>
-  <w:abstractNum w:abstractNumId="118" w15:restartNumberingAfterBreak="0">
+  <w:abstractNum w:abstractNumId="119" w15:restartNumberingAfterBreak="0">
     <w:nsid w:val="780239BF"/>
     <w:multiLevelType w:val="multilevel"/>
     <w:tmpl w:val="110E82FA"/>
@@ -20530,7 +19714,7 @@
       </w:rPr>
     </w:lvl>
   </w:abstractNum>
-  <w:abstractNum w:abstractNumId="119" w15:restartNumberingAfterBreak="0">
+  <w:abstractNum w:abstractNumId="120" w15:restartNumberingAfterBreak="0">
     <w:nsid w:val="787E48F3"/>
     <w:multiLevelType w:val="multilevel"/>
     <w:tmpl w:val="99EC8960"/>
@@ -20679,7 +19863,7 @@
       </w:rPr>
     </w:lvl>
   </w:abstractNum>
-  <w:abstractNum w:abstractNumId="120" w15:restartNumberingAfterBreak="0">
+  <w:abstractNum w:abstractNumId="121" w15:restartNumberingAfterBreak="0">
     <w:nsid w:val="798A7FF7"/>
     <w:multiLevelType w:val="multilevel"/>
     <w:tmpl w:val="F2A42EAC"/>
@@ -20828,7 +20012,7 @@
       </w:rPr>
     </w:lvl>
   </w:abstractNum>
-  <w:abstractNum w:abstractNumId="121" w15:restartNumberingAfterBreak="0">
+  <w:abstractNum w:abstractNumId="122" w15:restartNumberingAfterBreak="0">
     <w:nsid w:val="7A852348"/>
     <w:multiLevelType w:val="hybridMultilevel"/>
     <w:tmpl w:val="50B6D860"/>
@@ -20941,7 +20125,7 @@
       </w:rPr>
     </w:lvl>
   </w:abstractNum>
-  <w:abstractNum w:abstractNumId="122" w15:restartNumberingAfterBreak="0">
+  <w:abstractNum w:abstractNumId="123" w15:restartNumberingAfterBreak="0">
     <w:nsid w:val="7AA60E5E"/>
     <w:multiLevelType w:val="multilevel"/>
     <w:tmpl w:val="A5923FE0"/>
@@ -21054,7 +20238,7 @@
       </w:pPr>
     </w:lvl>
   </w:abstractNum>
-  <w:abstractNum w:abstractNumId="123" w15:restartNumberingAfterBreak="0">
+  <w:abstractNum w:abstractNumId="124" w15:restartNumberingAfterBreak="0">
     <w:nsid w:val="7B3E4FC7"/>
     <w:multiLevelType w:val="multilevel"/>
     <w:tmpl w:val="97D43D1C"/>
@@ -21203,7 +20387,7 @@
       </w:rPr>
     </w:lvl>
   </w:abstractNum>
-  <w:abstractNum w:abstractNumId="124" w15:restartNumberingAfterBreak="0">
+  <w:abstractNum w:abstractNumId="125" w15:restartNumberingAfterBreak="0">
     <w:nsid w:val="7C9403DA"/>
     <w:multiLevelType w:val="multilevel"/>
     <w:tmpl w:val="BD2CF14E"/>
@@ -21352,7 +20536,7 @@
       </w:rPr>
     </w:lvl>
   </w:abstractNum>
-  <w:abstractNum w:abstractNumId="125" w15:restartNumberingAfterBreak="0">
+  <w:abstractNum w:abstractNumId="126" w15:restartNumberingAfterBreak="0">
     <w:nsid w:val="7C9C5094"/>
     <w:multiLevelType w:val="multilevel"/>
     <w:tmpl w:val="0BB8DECC"/>
@@ -21465,7 +20649,7 @@
       </w:pPr>
     </w:lvl>
   </w:abstractNum>
-  <w:abstractNum w:abstractNumId="126" w15:restartNumberingAfterBreak="0">
+  <w:abstractNum w:abstractNumId="127" w15:restartNumberingAfterBreak="0">
     <w:nsid w:val="7CCF7541"/>
     <w:multiLevelType w:val="multilevel"/>
     <w:tmpl w:val="1E02BC34"/>
@@ -21614,7 +20798,7 @@
       </w:rPr>
     </w:lvl>
   </w:abstractNum>
-  <w:abstractNum w:abstractNumId="127" w15:restartNumberingAfterBreak="0">
+  <w:abstractNum w:abstractNumId="128" w15:restartNumberingAfterBreak="0">
     <w:nsid w:val="7CE1044B"/>
     <w:multiLevelType w:val="multilevel"/>
     <w:tmpl w:val="A4F4AB9A"/>
@@ -21763,7 +20947,7 @@
       </w:rPr>
     </w:lvl>
   </w:abstractNum>
-  <w:abstractNum w:abstractNumId="128" w15:restartNumberingAfterBreak="0">
+  <w:abstractNum w:abstractNumId="129" w15:restartNumberingAfterBreak="0">
     <w:nsid w:val="7E1F330B"/>
     <w:multiLevelType w:val="multilevel"/>
     <w:tmpl w:val="C4A2288A"/>
@@ -21912,7 +21096,7 @@
       </w:rPr>
     </w:lvl>
   </w:abstractNum>
-  <w:abstractNum w:abstractNumId="129" w15:restartNumberingAfterBreak="0">
+  <w:abstractNum w:abstractNumId="130" w15:restartNumberingAfterBreak="0">
     <w:nsid w:val="7F996F34"/>
     <w:multiLevelType w:val="multilevel"/>
     <w:tmpl w:val="B582EB24"/>
@@ -22065,19 +21249,19 @@
     <w:abstractNumId w:val="8"/>
   </w:num>
   <w:num w:numId="2" w16cid:durableId="1719478115">
-    <w:abstractNumId w:val="68"/>
+    <w:abstractNumId w:val="69"/>
   </w:num>
   <w:num w:numId="3" w16cid:durableId="1984918977">
     <w:abstractNumId w:val="53"/>
   </w:num>
   <w:num w:numId="4" w16cid:durableId="1845050821">
-    <w:abstractNumId w:val="67"/>
+    <w:abstractNumId w:val="68"/>
   </w:num>
   <w:num w:numId="5" w16cid:durableId="784890432">
-    <w:abstractNumId w:val="89"/>
+    <w:abstractNumId w:val="90"/>
   </w:num>
   <w:num w:numId="6" w16cid:durableId="1729719981">
-    <w:abstractNumId w:val="65"/>
+    <w:abstractNumId w:val="66"/>
   </w:num>
   <w:num w:numId="7" w16cid:durableId="2037731981">
     <w:abstractNumId w:val="24"/>
@@ -22092,13 +21276,13 @@
     <w:abstractNumId w:val="45"/>
   </w:num>
   <w:num w:numId="11" w16cid:durableId="1348674456">
-    <w:abstractNumId w:val="83"/>
+    <w:abstractNumId w:val="84"/>
     <w:lvlOverride w:ilvl="0">
       <w:startOverride w:val="1"/>
     </w:lvlOverride>
   </w:num>
   <w:num w:numId="12" w16cid:durableId="638800924">
-    <w:abstractNumId w:val="88"/>
+    <w:abstractNumId w:val="89"/>
     <w:lvlOverride w:ilvl="0">
       <w:startOverride w:val="2"/>
     </w:lvlOverride>
@@ -22116,7 +21300,7 @@
     </w:lvlOverride>
   </w:num>
   <w:num w:numId="15" w16cid:durableId="1866020127">
-    <w:abstractNumId w:val="90"/>
+    <w:abstractNumId w:val="91"/>
     <w:lvlOverride w:ilvl="0">
       <w:startOverride w:val="5"/>
     </w:lvlOverride>
@@ -22125,25 +21309,25 @@
     <w:abstractNumId w:val="18"/>
   </w:num>
   <w:num w:numId="17" w16cid:durableId="2053456971">
-    <w:abstractNumId w:val="87"/>
+    <w:abstractNumId w:val="88"/>
   </w:num>
   <w:num w:numId="18" w16cid:durableId="1364983996">
     <w:abstractNumId w:val="37"/>
   </w:num>
   <w:num w:numId="19" w16cid:durableId="109975183">
-    <w:abstractNumId w:val="76"/>
+    <w:abstractNumId w:val="77"/>
     <w:lvlOverride w:ilvl="0">
       <w:startOverride w:val="1"/>
     </w:lvlOverride>
   </w:num>
   <w:num w:numId="20" w16cid:durableId="1589658645">
-    <w:abstractNumId w:val="74"/>
+    <w:abstractNumId w:val="75"/>
   </w:num>
   <w:num w:numId="21" w16cid:durableId="241718530">
     <w:abstractNumId w:val="32"/>
   </w:num>
   <w:num w:numId="22" w16cid:durableId="1735274400">
-    <w:abstractNumId w:val="115"/>
+    <w:abstractNumId w:val="116"/>
   </w:num>
   <w:num w:numId="23" w16cid:durableId="959072550">
     <w:abstractNumId w:val="52"/>
@@ -22152,7 +21336,7 @@
     </w:lvlOverride>
   </w:num>
   <w:num w:numId="24" w16cid:durableId="803936348">
-    <w:abstractNumId w:val="113"/>
+    <w:abstractNumId w:val="114"/>
   </w:num>
   <w:num w:numId="25" w16cid:durableId="478347763">
     <w:abstractNumId w:val="41"/>
@@ -22164,16 +21348,16 @@
     <w:abstractNumId w:val="22"/>
   </w:num>
   <w:num w:numId="28" w16cid:durableId="2056587873">
-    <w:abstractNumId w:val="122"/>
+    <w:abstractNumId w:val="123"/>
     <w:lvlOverride w:ilvl="0">
       <w:startOverride w:val="3"/>
     </w:lvlOverride>
   </w:num>
   <w:num w:numId="29" w16cid:durableId="1468552182">
-    <w:abstractNumId w:val="91"/>
+    <w:abstractNumId w:val="92"/>
   </w:num>
   <w:num w:numId="30" w16cid:durableId="88088764">
-    <w:abstractNumId w:val="66"/>
+    <w:abstractNumId w:val="67"/>
   </w:num>
   <w:num w:numId="31" w16cid:durableId="853764230">
     <w:abstractNumId w:val="19"/>
@@ -22188,37 +21372,37 @@
     </w:lvlOverride>
   </w:num>
   <w:num w:numId="34" w16cid:durableId="1752265271">
-    <w:abstractNumId w:val="120"/>
+    <w:abstractNumId w:val="121"/>
   </w:num>
   <w:num w:numId="35" w16cid:durableId="1376200119">
-    <w:abstractNumId w:val="127"/>
+    <w:abstractNumId w:val="128"/>
   </w:num>
   <w:num w:numId="36" w16cid:durableId="375811958">
     <w:abstractNumId w:val="33"/>
   </w:num>
   <w:num w:numId="37" w16cid:durableId="279384731">
-    <w:abstractNumId w:val="82"/>
+    <w:abstractNumId w:val="83"/>
   </w:num>
   <w:num w:numId="38" w16cid:durableId="27066809">
-    <w:abstractNumId w:val="110"/>
+    <w:abstractNumId w:val="111"/>
   </w:num>
   <w:num w:numId="39" w16cid:durableId="1181700517">
-    <w:abstractNumId w:val="77"/>
+    <w:abstractNumId w:val="78"/>
   </w:num>
   <w:num w:numId="40" w16cid:durableId="855002603">
-    <w:abstractNumId w:val="125"/>
+    <w:abstractNumId w:val="126"/>
     <w:lvlOverride w:ilvl="0">
       <w:startOverride w:val="1"/>
     </w:lvlOverride>
   </w:num>
   <w:num w:numId="41" w16cid:durableId="507601972">
-    <w:abstractNumId w:val="92"/>
+    <w:abstractNumId w:val="93"/>
   </w:num>
   <w:num w:numId="42" w16cid:durableId="283779933">
-    <w:abstractNumId w:val="108"/>
+    <w:abstractNumId w:val="109"/>
   </w:num>
   <w:num w:numId="43" w16cid:durableId="1859199278">
-    <w:abstractNumId w:val="75"/>
+    <w:abstractNumId w:val="76"/>
   </w:num>
   <w:num w:numId="44" w16cid:durableId="680349895">
     <w:abstractNumId w:val="14"/>
@@ -22233,7 +21417,7 @@
     <w:abstractNumId w:val="17"/>
   </w:num>
   <w:num w:numId="47" w16cid:durableId="549614233">
-    <w:abstractNumId w:val="129"/>
+    <w:abstractNumId w:val="130"/>
   </w:num>
   <w:num w:numId="48" w16cid:durableId="442041919">
     <w:abstractNumId w:val="34"/>
@@ -22242,13 +21426,13 @@
     </w:lvlOverride>
   </w:num>
   <w:num w:numId="49" w16cid:durableId="1145898586">
-    <w:abstractNumId w:val="84"/>
+    <w:abstractNumId w:val="85"/>
   </w:num>
   <w:num w:numId="50" w16cid:durableId="1280455649">
-    <w:abstractNumId w:val="100"/>
+    <w:abstractNumId w:val="101"/>
   </w:num>
   <w:num w:numId="51" w16cid:durableId="1692027449">
-    <w:abstractNumId w:val="107"/>
+    <w:abstractNumId w:val="108"/>
   </w:num>
   <w:num w:numId="52" w16cid:durableId="652180971">
     <w:abstractNumId w:val="56"/>
@@ -22263,7 +21447,7 @@
     <w:abstractNumId w:val="12"/>
   </w:num>
   <w:num w:numId="55" w16cid:durableId="363790706">
-    <w:abstractNumId w:val="118"/>
+    <w:abstractNumId w:val="119"/>
   </w:num>
   <w:num w:numId="56" w16cid:durableId="236088394">
     <w:abstractNumId w:val="44"/>
@@ -22272,16 +21456,16 @@
     </w:lvlOverride>
   </w:num>
   <w:num w:numId="57" w16cid:durableId="1854109993">
-    <w:abstractNumId w:val="112"/>
+    <w:abstractNumId w:val="113"/>
   </w:num>
   <w:num w:numId="58" w16cid:durableId="1298221696">
-    <w:abstractNumId w:val="104"/>
+    <w:abstractNumId w:val="105"/>
   </w:num>
   <w:num w:numId="59" w16cid:durableId="205333394">
-    <w:abstractNumId w:val="101"/>
+    <w:abstractNumId w:val="102"/>
   </w:num>
   <w:num w:numId="60" w16cid:durableId="1970042689">
-    <w:abstractNumId w:val="79"/>
+    <w:abstractNumId w:val="80"/>
     <w:lvlOverride w:ilvl="0">
       <w:startOverride w:val="6"/>
     </w:lvlOverride>
@@ -22290,19 +21474,19 @@
     <w:abstractNumId w:val="23"/>
   </w:num>
   <w:num w:numId="62" w16cid:durableId="1494175298">
-    <w:abstractNumId w:val="102"/>
+    <w:abstractNumId w:val="103"/>
   </w:num>
   <w:num w:numId="63" w16cid:durableId="258879475">
-    <w:abstractNumId w:val="114"/>
+    <w:abstractNumId w:val="115"/>
   </w:num>
   <w:num w:numId="64" w16cid:durableId="815998787">
     <w:abstractNumId w:val="54"/>
   </w:num>
   <w:num w:numId="65" w16cid:durableId="1162239407">
-    <w:abstractNumId w:val="119"/>
+    <w:abstractNumId w:val="120"/>
   </w:num>
   <w:num w:numId="66" w16cid:durableId="1516266789">
-    <w:abstractNumId w:val="80"/>
+    <w:abstractNumId w:val="81"/>
   </w:num>
   <w:num w:numId="67" w16cid:durableId="1785227114">
     <w:abstractNumId w:val="2"/>
@@ -22311,7 +21495,7 @@
     <w:abstractNumId w:val="15"/>
   </w:num>
   <w:num w:numId="69" w16cid:durableId="1404453856">
-    <w:abstractNumId w:val="94"/>
+    <w:abstractNumId w:val="95"/>
   </w:num>
   <w:num w:numId="70" w16cid:durableId="735057830">
     <w:abstractNumId w:val="59"/>
@@ -22323,10 +21507,10 @@
     <w:abstractNumId w:val="29"/>
   </w:num>
   <w:num w:numId="73" w16cid:durableId="1523788037">
-    <w:abstractNumId w:val="109"/>
+    <w:abstractNumId w:val="110"/>
   </w:num>
   <w:num w:numId="74" w16cid:durableId="174730810">
-    <w:abstractNumId w:val="105"/>
+    <w:abstractNumId w:val="106"/>
   </w:num>
   <w:num w:numId="75" w16cid:durableId="832716751">
     <w:abstractNumId w:val="27"/>
@@ -22338,16 +21522,16 @@
     <w:abstractNumId w:val="1"/>
   </w:num>
   <w:num w:numId="78" w16cid:durableId="1142313734">
-    <w:abstractNumId w:val="126"/>
+    <w:abstractNumId w:val="127"/>
   </w:num>
   <w:num w:numId="79" w16cid:durableId="658920200">
-    <w:abstractNumId w:val="85"/>
+    <w:abstractNumId w:val="86"/>
   </w:num>
   <w:num w:numId="80" w16cid:durableId="1722048446">
     <w:abstractNumId w:val="35"/>
   </w:num>
   <w:num w:numId="81" w16cid:durableId="1820413730">
-    <w:abstractNumId w:val="81"/>
+    <w:abstractNumId w:val="82"/>
   </w:num>
   <w:num w:numId="82" w16cid:durableId="599605823">
     <w:abstractNumId w:val="25"/>
@@ -22356,10 +21540,10 @@
     <w:abstractNumId w:val="57"/>
   </w:num>
   <w:num w:numId="84" w16cid:durableId="35087702">
-    <w:abstractNumId w:val="106"/>
+    <w:abstractNumId w:val="107"/>
   </w:num>
   <w:num w:numId="85" w16cid:durableId="210003628">
-    <w:abstractNumId w:val="95"/>
+    <w:abstractNumId w:val="96"/>
   </w:num>
   <w:num w:numId="86" w16cid:durableId="701324117">
     <w:abstractNumId w:val="30"/>
@@ -22368,13 +21552,13 @@
     <w:abstractNumId w:val="16"/>
   </w:num>
   <w:num w:numId="88" w16cid:durableId="1235775733">
-    <w:abstractNumId w:val="96"/>
+    <w:abstractNumId w:val="97"/>
   </w:num>
   <w:num w:numId="89" w16cid:durableId="2146509334">
     <w:abstractNumId w:val="42"/>
   </w:num>
   <w:num w:numId="90" w16cid:durableId="1136338296">
-    <w:abstractNumId w:val="97"/>
+    <w:abstractNumId w:val="98"/>
   </w:num>
   <w:num w:numId="91" w16cid:durableId="227957045">
     <w:abstractNumId w:val="39"/>
@@ -22383,13 +21567,13 @@
     <w:abstractNumId w:val="13"/>
   </w:num>
   <w:num w:numId="93" w16cid:durableId="1405570906">
-    <w:abstractNumId w:val="71"/>
+    <w:abstractNumId w:val="72"/>
   </w:num>
   <w:num w:numId="94" w16cid:durableId="1296719886">
-    <w:abstractNumId w:val="128"/>
+    <w:abstractNumId w:val="129"/>
   </w:num>
   <w:num w:numId="95" w16cid:durableId="176121529">
-    <w:abstractNumId w:val="70"/>
+    <w:abstractNumId w:val="71"/>
   </w:num>
   <w:num w:numId="96" w16cid:durableId="1123575178">
     <w:abstractNumId w:val="3"/>
@@ -22407,7 +21591,7 @@
     <w:abstractNumId w:val="21"/>
   </w:num>
   <w:num w:numId="101" w16cid:durableId="1703288703">
-    <w:abstractNumId w:val="72"/>
+    <w:abstractNumId w:val="73"/>
   </w:num>
   <w:num w:numId="102" w16cid:durableId="1514488473">
     <w:abstractNumId w:val="20"/>
@@ -22416,28 +21600,28 @@
     <w:abstractNumId w:val="48"/>
   </w:num>
   <w:num w:numId="104" w16cid:durableId="1779376359">
-    <w:abstractNumId w:val="93"/>
+    <w:abstractNumId w:val="94"/>
   </w:num>
   <w:num w:numId="105" w16cid:durableId="215435211">
-    <w:abstractNumId w:val="117"/>
+    <w:abstractNumId w:val="118"/>
   </w:num>
   <w:num w:numId="106" w16cid:durableId="240607746">
     <w:abstractNumId w:val="10"/>
   </w:num>
   <w:num w:numId="107" w16cid:durableId="523206435">
-    <w:abstractNumId w:val="63"/>
+    <w:abstractNumId w:val="64"/>
   </w:num>
   <w:num w:numId="108" w16cid:durableId="1015111778">
-    <w:abstractNumId w:val="64"/>
+    <w:abstractNumId w:val="65"/>
   </w:num>
   <w:num w:numId="109" w16cid:durableId="1097406277">
-    <w:abstractNumId w:val="69"/>
+    <w:abstractNumId w:val="70"/>
   </w:num>
   <w:num w:numId="110" w16cid:durableId="548957176">
-    <w:abstractNumId w:val="116"/>
+    <w:abstractNumId w:val="117"/>
   </w:num>
   <w:num w:numId="111" w16cid:durableId="756486141">
-    <w:abstractNumId w:val="98"/>
+    <w:abstractNumId w:val="99"/>
   </w:num>
   <w:num w:numId="112" w16cid:durableId="1928808035">
     <w:abstractNumId w:val="31"/>
@@ -22446,16 +21630,16 @@
     <w:abstractNumId w:val="4"/>
   </w:num>
   <w:num w:numId="114" w16cid:durableId="1379739915">
-    <w:abstractNumId w:val="103"/>
+    <w:abstractNumId w:val="104"/>
   </w:num>
   <w:num w:numId="115" w16cid:durableId="425880316">
-    <w:abstractNumId w:val="73"/>
+    <w:abstractNumId w:val="74"/>
   </w:num>
   <w:num w:numId="116" w16cid:durableId="1252817353">
     <w:abstractNumId w:val="6"/>
   </w:num>
   <w:num w:numId="117" w16cid:durableId="899285609">
-    <w:abstractNumId w:val="111"/>
+    <w:abstractNumId w:val="112"/>
   </w:num>
   <w:num w:numId="118" w16cid:durableId="909117203">
     <w:abstractNumId w:val="51"/>
@@ -22467,10 +21651,10 @@
     <w:abstractNumId w:val="28"/>
   </w:num>
   <w:num w:numId="121" w16cid:durableId="1674334021">
-    <w:abstractNumId w:val="124"/>
+    <w:abstractNumId w:val="125"/>
   </w:num>
   <w:num w:numId="122" w16cid:durableId="1375082891">
-    <w:abstractNumId w:val="78"/>
+    <w:abstractNumId w:val="79"/>
   </w:num>
   <w:num w:numId="123" w16cid:durableId="1877811166">
     <w:abstractNumId w:val="40"/>
@@ -22482,19 +21666,22 @@
     <w:abstractNumId w:val="49"/>
   </w:num>
   <w:num w:numId="126" w16cid:durableId="1568807145">
-    <w:abstractNumId w:val="123"/>
+    <w:abstractNumId w:val="124"/>
   </w:num>
   <w:num w:numId="127" w16cid:durableId="1151869087">
-    <w:abstractNumId w:val="86"/>
+    <w:abstractNumId w:val="87"/>
   </w:num>
   <w:num w:numId="128" w16cid:durableId="1754813655">
-    <w:abstractNumId w:val="121"/>
+    <w:abstractNumId w:val="122"/>
   </w:num>
   <w:num w:numId="129" w16cid:durableId="739324339">
-    <w:abstractNumId w:val="99"/>
+    <w:abstractNumId w:val="100"/>
   </w:num>
   <w:num w:numId="130" w16cid:durableId="1398161486">
     <w:abstractNumId w:val="55"/>
+  </w:num>
+  <w:num w:numId="131" w16cid:durableId="1219777774">
+    <w:abstractNumId w:val="63"/>
   </w:num>
 </w:numbering>
 </file>
@@ -22899,7 +22086,7 @@
   <w:style w:type="paragraph" w:default="1" w:styleId="Normal">
     <w:name w:val="Normal"/>
     <w:qFormat/>
-    <w:rsid w:val="006632C5"/>
+    <w:rsid w:val="007319DF"/>
   </w:style>
   <w:style w:type="paragraph" w:styleId="Heading1">
     <w:name w:val="heading 1"/>
@@ -23103,7 +22290,6 @@
   <w:style w:type="character" w:default="1" w:styleId="DefaultParagraphFont">
     <w:name w:val="Default Paragraph Font"/>
     <w:uiPriority w:val="1"/>
-    <w:semiHidden/>
     <w:unhideWhenUsed/>
   </w:style>
   <w:style w:type="table" w:default="1" w:styleId="TableNormal">

</xml_diff>